<commit_message>
Added draft to background
</commit_message>
<xml_diff>
--- a/Module Specifications/2017 Release 5.0/NGM_Master50.docx
+++ b/Module Specifications/2017 Release 5.0/NGM_Master50.docx
@@ -78,6 +78,12 @@
     <w:bookmarkStart w:id="0" w:name="table-of-contents" w:displacedByCustomXml="next"/>
     <w:sdt>
       <w:sdtPr>
+        <w:rPr>
+          <w:smallCaps w:val="0"/>
+          <w:spacing w:val="0"/>
+          <w:sz w:val="20"/>
+          <w:szCs w:val="20"/>
+        </w:rPr>
         <w:id w:val="1773821715"/>
         <w:docPartObj>
           <w:docPartGallery w:val="Table of Contents"/>
@@ -88,11 +94,7 @@
         <w:rPr>
           <w:b/>
           <w:bCs/>
-          <w:smallCaps w:val="0"/>
           <w:noProof/>
-          <w:spacing w:val="0"/>
-          <w:sz w:val="20"/>
-          <w:szCs w:val="20"/>
         </w:rPr>
       </w:sdtEndPr>
       <w:sdtContent>
@@ -103,8 +105,6 @@
           <w:r>
             <w:t>Contents</w:t>
           </w:r>
-          <w:bookmarkStart w:id="1" w:name="_GoBack"/>
-          <w:bookmarkEnd w:id="1"/>
         </w:p>
         <w:p>
           <w:pPr>
@@ -1480,7 +1480,7 @@
                 <w:noProof/>
                 <w:webHidden/>
               </w:rPr>
-              <w:t>9</w:t>
+              <w:t>8</w:t>
             </w:r>
             <w:r>
               <w:rPr>
@@ -1566,7 +1566,7 @@
                 <w:noProof/>
                 <w:webHidden/>
               </w:rPr>
-              <w:t>9</w:t>
+              <w:t>8</w:t>
             </w:r>
             <w:r>
               <w:rPr>
@@ -1652,7 +1652,7 @@
                 <w:noProof/>
                 <w:webHidden/>
               </w:rPr>
-              <w:t>9</w:t>
+              <w:t>8</w:t>
             </w:r>
             <w:r>
               <w:rPr>
@@ -1738,7 +1738,7 @@
                 <w:noProof/>
                 <w:webHidden/>
               </w:rPr>
-              <w:t>9</w:t>
+              <w:t>8</w:t>
             </w:r>
             <w:r>
               <w:rPr>
@@ -1824,7 +1824,7 @@
                 <w:noProof/>
                 <w:webHidden/>
               </w:rPr>
-              <w:t>10</w:t>
+              <w:t>9</w:t>
             </w:r>
             <w:r>
               <w:rPr>
@@ -1910,7 +1910,7 @@
                 <w:noProof/>
                 <w:webHidden/>
               </w:rPr>
-              <w:t>10</w:t>
+              <w:t>9</w:t>
             </w:r>
             <w:r>
               <w:rPr>
@@ -1996,7 +1996,7 @@
                 <w:noProof/>
                 <w:webHidden/>
               </w:rPr>
-              <w:t>10</w:t>
+              <w:t>9</w:t>
             </w:r>
             <w:r>
               <w:rPr>
@@ -2082,7 +2082,7 @@
                 <w:noProof/>
                 <w:webHidden/>
               </w:rPr>
-              <w:t>10</w:t>
+              <w:t>9</w:t>
             </w:r>
             <w:r>
               <w:rPr>
@@ -2168,7 +2168,7 @@
                 <w:noProof/>
                 <w:webHidden/>
               </w:rPr>
-              <w:t>10</w:t>
+              <w:t>9</w:t>
             </w:r>
             <w:r>
               <w:rPr>
@@ -2254,7 +2254,7 @@
                 <w:noProof/>
                 <w:webHidden/>
               </w:rPr>
-              <w:t>11</w:t>
+              <w:t>10</w:t>
             </w:r>
             <w:r>
               <w:rPr>
@@ -2340,7 +2340,7 @@
                 <w:noProof/>
                 <w:webHidden/>
               </w:rPr>
-              <w:t>12</w:t>
+              <w:t>11</w:t>
             </w:r>
             <w:r>
               <w:rPr>
@@ -2426,7 +2426,7 @@
                 <w:noProof/>
                 <w:webHidden/>
               </w:rPr>
-              <w:t>12</w:t>
+              <w:t>11</w:t>
             </w:r>
             <w:r>
               <w:rPr>
@@ -2512,7 +2512,7 @@
                 <w:noProof/>
                 <w:webHidden/>
               </w:rPr>
-              <w:t>12</w:t>
+              <w:t>11</w:t>
             </w:r>
             <w:r>
               <w:rPr>
@@ -2598,7 +2598,7 @@
                 <w:noProof/>
                 <w:webHidden/>
               </w:rPr>
-              <w:t>12</w:t>
+              <w:t>11</w:t>
             </w:r>
             <w:r>
               <w:rPr>
@@ -2684,7 +2684,7 @@
                 <w:noProof/>
                 <w:webHidden/>
               </w:rPr>
-              <w:t>13</w:t>
+              <w:t>12</w:t>
             </w:r>
             <w:r>
               <w:rPr>
@@ -2770,7 +2770,7 @@
                 <w:noProof/>
                 <w:webHidden/>
               </w:rPr>
-              <w:t>14</w:t>
+              <w:t>13</w:t>
             </w:r>
             <w:r>
               <w:rPr>
@@ -2856,7 +2856,7 @@
                 <w:noProof/>
                 <w:webHidden/>
               </w:rPr>
-              <w:t>14</w:t>
+              <w:t>13</w:t>
             </w:r>
             <w:r>
               <w:rPr>
@@ -2942,7 +2942,7 @@
                 <w:noProof/>
                 <w:webHidden/>
               </w:rPr>
-              <w:t>14</w:t>
+              <w:t>13</w:t>
             </w:r>
             <w:r>
               <w:rPr>
@@ -3028,7 +3028,7 @@
                 <w:noProof/>
                 <w:webHidden/>
               </w:rPr>
-              <w:t>15</w:t>
+              <w:t>14</w:t>
             </w:r>
             <w:r>
               <w:rPr>
@@ -3114,7 +3114,7 @@
                 <w:noProof/>
                 <w:webHidden/>
               </w:rPr>
-              <w:t>15</w:t>
+              <w:t>14</w:t>
             </w:r>
             <w:r>
               <w:rPr>
@@ -3200,7 +3200,7 @@
                 <w:noProof/>
                 <w:webHidden/>
               </w:rPr>
-              <w:t>17</w:t>
+              <w:t>16</w:t>
             </w:r>
             <w:r>
               <w:rPr>
@@ -3286,7 +3286,7 @@
                 <w:noProof/>
                 <w:webHidden/>
               </w:rPr>
-              <w:t>18</w:t>
+              <w:t>17</w:t>
             </w:r>
             <w:r>
               <w:rPr>
@@ -3372,7 +3372,7 @@
                 <w:noProof/>
                 <w:webHidden/>
               </w:rPr>
-              <w:t>19</w:t>
+              <w:t>18</w:t>
             </w:r>
             <w:r>
               <w:rPr>
@@ -3458,7 +3458,7 @@
                 <w:noProof/>
                 <w:webHidden/>
               </w:rPr>
-              <w:t>20</w:t>
+              <w:t>19</w:t>
             </w:r>
             <w:r>
               <w:rPr>
@@ -3544,7 +3544,7 @@
                 <w:noProof/>
                 <w:webHidden/>
               </w:rPr>
-              <w:t>21</w:t>
+              <w:t>20</w:t>
             </w:r>
             <w:r>
               <w:rPr>
@@ -3630,7 +3630,7 @@
                 <w:noProof/>
                 <w:webHidden/>
               </w:rPr>
-              <w:t>23</w:t>
+              <w:t>22</w:t>
             </w:r>
             <w:r>
               <w:rPr>
@@ -3716,7 +3716,7 @@
                 <w:noProof/>
                 <w:webHidden/>
               </w:rPr>
-              <w:t>23</w:t>
+              <w:t>22</w:t>
             </w:r>
             <w:r>
               <w:rPr>
@@ -3802,7 +3802,7 @@
                 <w:noProof/>
                 <w:webHidden/>
               </w:rPr>
-              <w:t>23</w:t>
+              <w:t>22</w:t>
             </w:r>
             <w:r>
               <w:rPr>
@@ -3888,7 +3888,7 @@
                 <w:noProof/>
                 <w:webHidden/>
               </w:rPr>
-              <w:t>23</w:t>
+              <w:t>22</w:t>
             </w:r>
             <w:r>
               <w:rPr>
@@ -3974,7 +3974,7 @@
                 <w:noProof/>
                 <w:webHidden/>
               </w:rPr>
-              <w:t>23</w:t>
+              <w:t>22</w:t>
             </w:r>
             <w:r>
               <w:rPr>
@@ -4060,7 +4060,7 @@
                 <w:noProof/>
                 <w:webHidden/>
               </w:rPr>
-              <w:t>23</w:t>
+              <w:t>22</w:t>
             </w:r>
             <w:r>
               <w:rPr>
@@ -4146,7 +4146,7 @@
                 <w:noProof/>
                 <w:webHidden/>
               </w:rPr>
-              <w:t>23</w:t>
+              <w:t>22</w:t>
             </w:r>
             <w:r>
               <w:rPr>
@@ -4232,7 +4232,7 @@
                 <w:noProof/>
                 <w:webHidden/>
               </w:rPr>
-              <w:t>24</w:t>
+              <w:t>23</w:t>
             </w:r>
             <w:r>
               <w:rPr>
@@ -4318,7 +4318,7 @@
                 <w:noProof/>
                 <w:webHidden/>
               </w:rPr>
-              <w:t>24</w:t>
+              <w:t>23</w:t>
             </w:r>
             <w:r>
               <w:rPr>
@@ -4404,7 +4404,7 @@
                 <w:noProof/>
                 <w:webHidden/>
               </w:rPr>
-              <w:t>24</w:t>
+              <w:t>23</w:t>
             </w:r>
             <w:r>
               <w:rPr>
@@ -4431,15 +4431,15 @@
       <w:pPr>
         <w:pStyle w:val="Heading1"/>
       </w:pPr>
-      <w:bookmarkStart w:id="2" w:name="introduction"/>
-      <w:bookmarkStart w:id="3" w:name="_Toc526600027"/>
+      <w:bookmarkStart w:id="1" w:name="introduction"/>
+      <w:bookmarkStart w:id="2" w:name="_Toc526600027"/>
       <w:bookmarkEnd w:id="0"/>
       <w:r>
         <w:lastRenderedPageBreak/>
         <w:t>Introduction</w:t>
       </w:r>
+      <w:bookmarkEnd w:id="1"/>
       <w:bookmarkEnd w:id="2"/>
-      <w:bookmarkEnd w:id="3"/>
     </w:p>
     <w:p>
       <w:pPr>
@@ -4514,26 +4514,26 @@
       <w:pPr>
         <w:pStyle w:val="Heading1"/>
       </w:pPr>
-      <w:bookmarkStart w:id="4" w:name="track-work"/>
-      <w:bookmarkStart w:id="5" w:name="_Toc526600028"/>
+      <w:bookmarkStart w:id="3" w:name="track-work"/>
+      <w:bookmarkStart w:id="4" w:name="_Toc526600028"/>
       <w:r>
         <w:lastRenderedPageBreak/>
         <w:t>Track Work</w:t>
       </w:r>
+      <w:bookmarkEnd w:id="3"/>
       <w:bookmarkEnd w:id="4"/>
+    </w:p>
+    <w:p>
+      <w:pPr>
+        <w:pStyle w:val="Heading2"/>
+      </w:pPr>
+      <w:bookmarkStart w:id="5" w:name="ngm-module-track-work-standards-sheets"/>
+      <w:bookmarkStart w:id="6" w:name="_Toc526600029"/>
+      <w:r>
+        <w:t>NGM Module Track Work Standards Sheets</w:t>
+      </w:r>
       <w:bookmarkEnd w:id="5"/>
-    </w:p>
-    <w:p>
-      <w:pPr>
-        <w:pStyle w:val="Heading2"/>
-      </w:pPr>
-      <w:bookmarkStart w:id="6" w:name="ngm-module-track-work-standards-sheets"/>
-      <w:bookmarkStart w:id="7" w:name="_Toc526600029"/>
-      <w:r>
-        <w:t>NGM Module Track Work Standards Sheets</w:t>
-      </w:r>
       <w:bookmarkEnd w:id="6"/>
-      <w:bookmarkEnd w:id="7"/>
     </w:p>
     <w:p>
       <w:pPr>
@@ -4574,13 +4574,13 @@
       <w:pPr>
         <w:pStyle w:val="Heading3"/>
       </w:pPr>
-      <w:bookmarkStart w:id="8" w:name="track-work-standards-tws-1"/>
-      <w:bookmarkStart w:id="9" w:name="_Toc526600030"/>
+      <w:bookmarkStart w:id="7" w:name="track-work-standards-tws-1"/>
+      <w:bookmarkStart w:id="8" w:name="_Toc526600030"/>
       <w:r>
         <w:t>Track Work Standards TWS 1</w:t>
       </w:r>
+      <w:bookmarkEnd w:id="7"/>
       <w:bookmarkEnd w:id="8"/>
-      <w:bookmarkEnd w:id="9"/>
     </w:p>
     <w:tbl>
       <w:tblPr>
@@ -4588,8 +4588,8 @@
         <w:tblLook w:val="07E0" w:firstRow="1" w:lastRow="1" w:firstColumn="1" w:lastColumn="1" w:noHBand="1" w:noVBand="1"/>
       </w:tblPr>
       <w:tblGrid>
-        <w:gridCol w:w="2920"/>
-        <w:gridCol w:w="6656"/>
+        <w:gridCol w:w="2854"/>
+        <w:gridCol w:w="6506"/>
       </w:tblGrid>
       <w:tr>
         <w:tc>
@@ -5216,14 +5216,14 @@
         <w:pStyle w:val="Heading3"/>
         <w:pageBreakBefore/>
       </w:pPr>
-      <w:bookmarkStart w:id="10" w:name="track-work-standards-tws-2"/>
-      <w:bookmarkStart w:id="11" w:name="_Toc526600031"/>
+      <w:bookmarkStart w:id="9" w:name="track-work-standards-tws-2"/>
+      <w:bookmarkStart w:id="10" w:name="_Toc526600031"/>
       <w:r>
         <w:lastRenderedPageBreak/>
         <w:t>Track Work Standards TWS 2</w:t>
       </w:r>
+      <w:bookmarkEnd w:id="9"/>
       <w:bookmarkEnd w:id="10"/>
-      <w:bookmarkEnd w:id="11"/>
     </w:p>
     <w:tbl>
       <w:tblPr>
@@ -5238,6 +5238,10 @@
         <w:tc>
           <w:tcPr>
             <w:tcW w:w="0" w:type="auto"/>
+            <w:tcBorders>
+              <w:bottom w:val="single" w:sz="4" w:space="0" w:color="auto"/>
+              <w:right w:val="single" w:sz="4" w:space="0" w:color="auto"/>
+            </w:tcBorders>
             <w:vAlign w:val="bottom"/>
           </w:tcPr>
           <w:p>
@@ -5256,6 +5260,10 @@
         <w:tc>
           <w:tcPr>
             <w:tcW w:w="0" w:type="auto"/>
+            <w:tcBorders>
+              <w:left w:val="single" w:sz="4" w:space="0" w:color="auto"/>
+              <w:bottom w:val="single" w:sz="4" w:space="0" w:color="auto"/>
+            </w:tcBorders>
             <w:vAlign w:val="bottom"/>
           </w:tcPr>
           <w:p>
@@ -5277,6 +5285,7 @@
           <w:tcPr>
             <w:tcW w:w="0" w:type="auto"/>
             <w:tcBorders>
+              <w:top w:val="single" w:sz="4" w:space="0" w:color="auto"/>
               <w:right w:val="single" w:sz="4" w:space="0" w:color="auto"/>
             </w:tcBorders>
           </w:tcPr>
@@ -5303,6 +5312,7 @@
           <w:tcPr>
             <w:tcW w:w="0" w:type="auto"/>
             <w:tcBorders>
+              <w:top w:val="single" w:sz="4" w:space="0" w:color="auto"/>
               <w:left w:val="single" w:sz="4" w:space="0" w:color="auto"/>
             </w:tcBorders>
           </w:tcPr>
@@ -6163,14 +6173,14 @@
         <w:pStyle w:val="Heading2"/>
         <w:pageBreakBefore/>
       </w:pPr>
-      <w:bookmarkStart w:id="12" w:name="track-work-reference"/>
-      <w:bookmarkStart w:id="13" w:name="_Toc526600032"/>
+      <w:bookmarkStart w:id="11" w:name="track-work-reference"/>
+      <w:bookmarkStart w:id="12" w:name="_Toc526600032"/>
       <w:r>
         <w:lastRenderedPageBreak/>
         <w:t>Track Work Reference</w:t>
       </w:r>
+      <w:bookmarkEnd w:id="11"/>
       <w:bookmarkEnd w:id="12"/>
-      <w:bookmarkEnd w:id="13"/>
     </w:p>
     <w:p>
       <w:pPr>
@@ -6193,13 +6203,13 @@
       <w:pPr>
         <w:pStyle w:val="Heading3"/>
       </w:pPr>
-      <w:bookmarkStart w:id="14" w:name="track-work-requirements"/>
-      <w:bookmarkStart w:id="15" w:name="_Toc526600033"/>
+      <w:bookmarkStart w:id="13" w:name="track-work-requirements"/>
+      <w:bookmarkStart w:id="14" w:name="_Toc526600033"/>
       <w:r>
         <w:t>Track Work: Requirements</w:t>
       </w:r>
+      <w:bookmarkEnd w:id="13"/>
       <w:bookmarkEnd w:id="14"/>
-      <w:bookmarkEnd w:id="15"/>
     </w:p>
     <w:p>
       <w:pPr>
@@ -6231,33 +6241,33 @@
       <w:pPr>
         <w:pStyle w:val="Heading3"/>
       </w:pPr>
-      <w:bookmarkStart w:id="16" w:name="switch-machine"/>
-      <w:bookmarkStart w:id="17" w:name="_Toc526600034"/>
+      <w:bookmarkStart w:id="15" w:name="switch-machine"/>
+      <w:bookmarkStart w:id="16" w:name="_Toc526600034"/>
       <w:r>
         <w:t>Switch Machine</w:t>
       </w:r>
+      <w:bookmarkEnd w:id="15"/>
       <w:bookmarkEnd w:id="16"/>
+    </w:p>
+    <w:p>
+      <w:pPr>
+        <w:pStyle w:val="FirstParagraph"/>
+      </w:pPr>
+      <w:r>
+        <w:t>Manual ground throws or electrical switch machines may be used to control switch position. The only requirement is that all switch devices shall positively lock the switch machine in either position when set.</w:t>
+      </w:r>
+    </w:p>
+    <w:p>
+      <w:pPr>
+        <w:pStyle w:val="Heading3"/>
+      </w:pPr>
+      <w:bookmarkStart w:id="17" w:name="mainlines"/>
+      <w:bookmarkStart w:id="18" w:name="_Toc526600035"/>
+      <w:r>
+        <w:t>Mainlines</w:t>
+      </w:r>
       <w:bookmarkEnd w:id="17"/>
-    </w:p>
-    <w:p>
-      <w:pPr>
-        <w:pStyle w:val="FirstParagraph"/>
-      </w:pPr>
-      <w:r>
-        <w:t>Manual ground throws or electrical switch machines may be used to control switch position. The only requirement is that all switch devices shall positively lock the switch machine in either position when set.</w:t>
-      </w:r>
-    </w:p>
-    <w:p>
-      <w:pPr>
-        <w:pStyle w:val="Heading3"/>
-      </w:pPr>
-      <w:bookmarkStart w:id="18" w:name="mainlines"/>
-      <w:bookmarkStart w:id="19" w:name="_Toc526600035"/>
-      <w:r>
-        <w:t>Mainlines</w:t>
-      </w:r>
       <w:bookmarkEnd w:id="18"/>
-      <w:bookmarkEnd w:id="19"/>
     </w:p>
     <w:p>
       <w:pPr>
@@ -6280,13 +6290,13 @@
       <w:pPr>
         <w:pStyle w:val="Heading3"/>
       </w:pPr>
-      <w:bookmarkStart w:id="20" w:name="module-interface-tracks"/>
-      <w:bookmarkStart w:id="21" w:name="_Toc526600036"/>
+      <w:bookmarkStart w:id="19" w:name="module-interface-tracks"/>
+      <w:bookmarkStart w:id="20" w:name="_Toc526600036"/>
       <w:r>
         <w:t>Module Interface Tracks</w:t>
       </w:r>
+      <w:bookmarkEnd w:id="19"/>
       <w:bookmarkEnd w:id="20"/>
-      <w:bookmarkEnd w:id="21"/>
     </w:p>
     <w:p>
       <w:pPr>
@@ -6306,25 +6316,25 @@
       <w:pPr>
         <w:pStyle w:val="Heading2"/>
       </w:pPr>
-      <w:bookmarkStart w:id="22" w:name="track-work-recommended-practices"/>
-      <w:bookmarkStart w:id="23" w:name="_Toc526600037"/>
+      <w:bookmarkStart w:id="21" w:name="track-work-recommended-practices"/>
+      <w:bookmarkStart w:id="22" w:name="_Toc526600037"/>
       <w:r>
         <w:t>Track Work: Recommended Practices</w:t>
       </w:r>
+      <w:bookmarkEnd w:id="21"/>
       <w:bookmarkEnd w:id="22"/>
+    </w:p>
+    <w:p>
+      <w:pPr>
+        <w:pStyle w:val="Heading3"/>
+      </w:pPr>
+      <w:bookmarkStart w:id="23" w:name="uncouplers"/>
+      <w:bookmarkStart w:id="24" w:name="_Toc526600038"/>
+      <w:r>
+        <w:t>Uncouplers</w:t>
+      </w:r>
       <w:bookmarkEnd w:id="23"/>
-    </w:p>
-    <w:p>
-      <w:pPr>
-        <w:pStyle w:val="Heading3"/>
-      </w:pPr>
-      <w:bookmarkStart w:id="24" w:name="uncouplers"/>
-      <w:bookmarkStart w:id="25" w:name="_Toc526600038"/>
-      <w:r>
-        <w:t>Uncouplers</w:t>
-      </w:r>
       <w:bookmarkEnd w:id="24"/>
-      <w:bookmarkEnd w:id="25"/>
     </w:p>
     <w:p>
       <w:pPr>
@@ -6344,33 +6354,33 @@
       <w:pPr>
         <w:pStyle w:val="Heading3"/>
       </w:pPr>
-      <w:bookmarkStart w:id="26" w:name="through-tracks"/>
-      <w:bookmarkStart w:id="27" w:name="_Toc526600039"/>
+      <w:bookmarkStart w:id="25" w:name="through-tracks"/>
+      <w:bookmarkStart w:id="26" w:name="_Toc526600039"/>
       <w:r>
         <w:t>Through Tracks</w:t>
       </w:r>
+      <w:bookmarkEnd w:id="25"/>
       <w:bookmarkEnd w:id="26"/>
+    </w:p>
+    <w:p>
+      <w:pPr>
+        <w:pStyle w:val="FirstParagraph"/>
+      </w:pPr>
+      <w:r>
+        <w:t>The minimum required number of through tracks is 2. An auxiliary through track should be considered to allow for a third mainline. When providing information about your module, please provide the auxiliary track type, that is, Mainline #3 or branch line. Providing for the third mainline remains optional.</w:t>
+      </w:r>
+    </w:p>
+    <w:p>
+      <w:pPr>
+        <w:pStyle w:val="Heading3"/>
+      </w:pPr>
+      <w:bookmarkStart w:id="27" w:name="transition"/>
+      <w:bookmarkStart w:id="28" w:name="_Toc526600040"/>
+      <w:r>
+        <w:t>Transition</w:t>
+      </w:r>
       <w:bookmarkEnd w:id="27"/>
-    </w:p>
-    <w:p>
-      <w:pPr>
-        <w:pStyle w:val="FirstParagraph"/>
-      </w:pPr>
-      <w:r>
-        <w:t>The minimum required number of through tracks is 2. An auxiliary through track should be considered to allow for a third mainline. When providing information about your module, please provide the auxiliary track type, that is, Mainline #3 or branch line. Providing for the third mainline remains optional.</w:t>
-      </w:r>
-    </w:p>
-    <w:p>
-      <w:pPr>
-        <w:pStyle w:val="Heading3"/>
-      </w:pPr>
-      <w:bookmarkStart w:id="28" w:name="transition"/>
-      <w:bookmarkStart w:id="29" w:name="_Toc526600040"/>
-      <w:r>
-        <w:t>Transition</w:t>
-      </w:r>
       <w:bookmarkEnd w:id="28"/>
-      <w:bookmarkEnd w:id="29"/>
     </w:p>
     <w:p>
       <w:pPr>
@@ -6393,13 +6403,13 @@
       <w:pPr>
         <w:pStyle w:val="Heading3"/>
       </w:pPr>
-      <w:bookmarkStart w:id="30" w:name="switches"/>
-      <w:bookmarkStart w:id="31" w:name="_Toc526600041"/>
+      <w:bookmarkStart w:id="29" w:name="switches"/>
+      <w:bookmarkStart w:id="30" w:name="_Toc526600041"/>
       <w:r>
         <w:t>Switches</w:t>
       </w:r>
+      <w:bookmarkEnd w:id="29"/>
       <w:bookmarkEnd w:id="30"/>
-      <w:bookmarkEnd w:id="31"/>
     </w:p>
     <w:p>
       <w:pPr>
@@ -6415,49 +6425,45 @@
         <w:t>PECO</w:t>
       </w:r>
       <w:r>
-        <w:t xml:space="preserve">. If a switch without positive lock is installed, </w:t>
-      </w:r>
-      <w:r>
-        <w:lastRenderedPageBreak/>
-        <w:t>it is highly recommended that it be driven by a switch machine that resists accidental movement; for example, a Tortoise© motor driven switch machine.</w:t>
+        <w:t>. If a switch without positive lock is installed, it is highly recommended that it be driven by a switch machine that resists accidental movement; for example, a Tortoise© motor driven switch machine.</w:t>
       </w:r>
     </w:p>
     <w:p>
       <w:pPr>
         <w:pStyle w:val="Heading1"/>
       </w:pPr>
-      <w:bookmarkStart w:id="32" w:name="electrical"/>
-      <w:bookmarkStart w:id="33" w:name="_Toc526600042"/>
+      <w:bookmarkStart w:id="31" w:name="electrical"/>
+      <w:bookmarkStart w:id="32" w:name="_Toc526600042"/>
       <w:r>
         <w:lastRenderedPageBreak/>
         <w:t>Electrical</w:t>
       </w:r>
+      <w:bookmarkEnd w:id="31"/>
       <w:bookmarkEnd w:id="32"/>
+    </w:p>
+    <w:p>
+      <w:pPr>
+        <w:pStyle w:val="Heading2"/>
+      </w:pPr>
+      <w:bookmarkStart w:id="33" w:name="ngm-electrical-standards-sheets"/>
+      <w:bookmarkStart w:id="34" w:name="_Toc526600043"/>
+      <w:r>
+        <w:t>NGM Electrical Standards Sheets</w:t>
+      </w:r>
       <w:bookmarkEnd w:id="33"/>
-    </w:p>
-    <w:p>
-      <w:pPr>
-        <w:pStyle w:val="Heading2"/>
-      </w:pPr>
-      <w:bookmarkStart w:id="34" w:name="ngm-electrical-standards-sheets"/>
-      <w:bookmarkStart w:id="35" w:name="_Toc526600043"/>
-      <w:r>
-        <w:t>NGM Electrical Standards Sheets</w:t>
-      </w:r>
       <w:bookmarkEnd w:id="34"/>
+    </w:p>
+    <w:p>
+      <w:pPr>
+        <w:pStyle w:val="Heading3"/>
+      </w:pPr>
+      <w:bookmarkStart w:id="35" w:name="wiring-color-code-specification-es-1.0"/>
+      <w:bookmarkStart w:id="36" w:name="_Toc526600044"/>
+      <w:r>
+        <w:t>Wiring Color Code Specification ES 1.0</w:t>
+      </w:r>
       <w:bookmarkEnd w:id="35"/>
-    </w:p>
-    <w:p>
-      <w:pPr>
-        <w:pStyle w:val="Heading3"/>
-      </w:pPr>
-      <w:bookmarkStart w:id="36" w:name="wiring-color-code-specification-es-1.0"/>
-      <w:bookmarkStart w:id="37" w:name="_Toc526600044"/>
-      <w:r>
-        <w:t>Wiring Color Code Specification ES 1.0</w:t>
-      </w:r>
       <w:bookmarkEnd w:id="36"/>
-      <w:bookmarkEnd w:id="37"/>
     </w:p>
     <w:tbl>
       <w:tblPr>
@@ -7038,13 +7044,13 @@
       <w:pPr>
         <w:pStyle w:val="Heading3"/>
       </w:pPr>
-      <w:bookmarkStart w:id="38" w:name="wire-and-plug-specifications-es-1.1"/>
-      <w:bookmarkStart w:id="39" w:name="_Toc526600045"/>
+      <w:bookmarkStart w:id="37" w:name="wire-and-plug-specifications-es-1.1"/>
+      <w:bookmarkStart w:id="38" w:name="_Toc526600045"/>
       <w:r>
         <w:t>Wire and Plug Specifications ES 1.1</w:t>
       </w:r>
+      <w:bookmarkEnd w:id="37"/>
       <w:bookmarkEnd w:id="38"/>
-      <w:bookmarkEnd w:id="39"/>
     </w:p>
     <w:tbl>
       <w:tblPr>
@@ -7379,14 +7385,14 @@
         <w:pStyle w:val="Heading3"/>
         <w:pageBreakBefore/>
       </w:pPr>
-      <w:bookmarkStart w:id="40" w:name="ac-power-source-specifications-es-1.2"/>
-      <w:bookmarkStart w:id="41" w:name="_Toc526600046"/>
+      <w:bookmarkStart w:id="39" w:name="ac-power-source-specifications-es-1.2"/>
+      <w:bookmarkStart w:id="40" w:name="_Toc526600046"/>
       <w:r>
         <w:lastRenderedPageBreak/>
         <w:t>AC Power Source Specifications ES 1.2</w:t>
       </w:r>
+      <w:bookmarkEnd w:id="39"/>
       <w:bookmarkEnd w:id="40"/>
-      <w:bookmarkEnd w:id="41"/>
     </w:p>
     <w:tbl>
       <w:tblPr>
@@ -7564,45 +7570,45 @@
       <w:pPr>
         <w:pStyle w:val="Heading2"/>
       </w:pPr>
-      <w:bookmarkStart w:id="42" w:name="electrical-reference"/>
-      <w:bookmarkStart w:id="43" w:name="_Toc526600047"/>
+      <w:bookmarkStart w:id="41" w:name="electrical-reference"/>
+      <w:bookmarkStart w:id="42" w:name="_Toc526600047"/>
       <w:r>
         <w:t>Electrical Reference</w:t>
       </w:r>
+      <w:bookmarkEnd w:id="41"/>
       <w:bookmarkEnd w:id="42"/>
+    </w:p>
+    <w:p>
+      <w:pPr>
+        <w:pStyle w:val="Heading3"/>
+      </w:pPr>
+      <w:bookmarkStart w:id="43" w:name="general-electrical-standards"/>
+      <w:bookmarkStart w:id="44" w:name="_Toc526600048"/>
+      <w:r>
+        <w:t>General Electrical Standards</w:t>
+      </w:r>
       <w:bookmarkEnd w:id="43"/>
+      <w:bookmarkEnd w:id="44"/>
+    </w:p>
+    <w:p>
+      <w:pPr>
+        <w:pStyle w:val="FirstParagraph"/>
+      </w:pPr>
+      <w:r>
+        <w:t>Each module shall provide and connect to a 14 AWG Main Electrical Bus and shall be wired according to the diagram provided in this document. Branchlines should be isolated from the mainline with plastic insulating rail joiners.</w:t>
+      </w:r>
     </w:p>
     <w:p>
       <w:pPr>
         <w:pStyle w:val="Heading3"/>
       </w:pPr>
-      <w:bookmarkStart w:id="44" w:name="general-electrical-standards"/>
-      <w:bookmarkStart w:id="45" w:name="_Toc526600048"/>
-      <w:r>
-        <w:t>General Electrical Standards</w:t>
-      </w:r>
-      <w:bookmarkEnd w:id="44"/>
+      <w:bookmarkStart w:id="45" w:name="wiring"/>
+      <w:bookmarkStart w:id="46" w:name="_Toc526600049"/>
+      <w:r>
+        <w:t>Wiring</w:t>
+      </w:r>
       <w:bookmarkEnd w:id="45"/>
-    </w:p>
-    <w:p>
-      <w:pPr>
-        <w:pStyle w:val="FirstParagraph"/>
-      </w:pPr>
-      <w:r>
-        <w:t>Each module shall provide and connect to a 14 AWG Main Electrical Bus and shall be wired according to the diagram provided in this document. Branchlines should be isolated from the mainline with plastic insulating rail joiners.</w:t>
-      </w:r>
-    </w:p>
-    <w:p>
-      <w:pPr>
-        <w:pStyle w:val="Heading3"/>
-      </w:pPr>
-      <w:bookmarkStart w:id="46" w:name="wiring"/>
-      <w:bookmarkStart w:id="47" w:name="_Toc526600049"/>
-      <w:r>
-        <w:t>Wiring</w:t>
-      </w:r>
       <w:bookmarkEnd w:id="46"/>
-      <w:bookmarkEnd w:id="47"/>
     </w:p>
     <w:p>
       <w:pPr>
@@ -7641,41 +7647,41 @@
       <w:pPr>
         <w:pStyle w:val="Heading3"/>
       </w:pPr>
-      <w:bookmarkStart w:id="48" w:name="connections"/>
-      <w:bookmarkStart w:id="49" w:name="_Toc526600050"/>
+      <w:bookmarkStart w:id="47" w:name="connections"/>
+      <w:bookmarkStart w:id="48" w:name="_Toc526600050"/>
       <w:r>
         <w:t>Connections</w:t>
       </w:r>
+      <w:bookmarkEnd w:id="47"/>
       <w:bookmarkEnd w:id="48"/>
+    </w:p>
+    <w:p>
+      <w:pPr>
+        <w:pStyle w:val="Heading4"/>
+      </w:pPr>
+      <w:bookmarkStart w:id="49" w:name="terminal-strips"/>
+      <w:r>
+        <w:t>Terminal Strips</w:t>
+      </w:r>
       <w:bookmarkEnd w:id="49"/>
     </w:p>
     <w:p>
       <w:pPr>
+        <w:pStyle w:val="FirstParagraph"/>
+      </w:pPr>
+      <w:r>
+        <w:t>All module wiring shall be accessible using a terminal strip between the Main Electrical Bus and the rest of the module. This will allow for easy maintenance, the ability to add non-standard plug assemblies and provide a convenient location for electrical testing.</w:t>
+      </w:r>
+    </w:p>
+    <w:p>
+      <w:pPr>
         <w:pStyle w:val="Heading4"/>
       </w:pPr>
-      <w:bookmarkStart w:id="50" w:name="terminal-strips"/>
-      <w:r>
-        <w:t>Terminal Strips</w:t>
+      <w:bookmarkStart w:id="50" w:name="main-electrical-bus-connectors"/>
+      <w:r>
+        <w:t>Main Electrical Bus Connectors</w:t>
       </w:r>
       <w:bookmarkEnd w:id="50"/>
-    </w:p>
-    <w:p>
-      <w:pPr>
-        <w:pStyle w:val="FirstParagraph"/>
-      </w:pPr>
-      <w:r>
-        <w:t>All module wiring shall be accessible using a terminal strip between the Main Electrical Bus and the rest of the module. This will allow for easy maintenance, the ability to add non-standard plug assemblies and provide a convenient location for electrical testing.</w:t>
-      </w:r>
-    </w:p>
-    <w:p>
-      <w:pPr>
-        <w:pStyle w:val="Heading4"/>
-      </w:pPr>
-      <w:bookmarkStart w:id="51" w:name="main-electrical-bus-connectors"/>
-      <w:r>
-        <w:t>Main Electrical Bus Connectors</w:t>
-      </w:r>
-      <w:bookmarkEnd w:id="51"/>
     </w:p>
     <w:p>
       <w:pPr>
@@ -7723,13 +7729,13 @@
       <w:pPr>
         <w:pStyle w:val="Heading3"/>
       </w:pPr>
-      <w:bookmarkStart w:id="52" w:name="provision-for-accessory-power"/>
-      <w:bookmarkStart w:id="53" w:name="_Toc526600051"/>
+      <w:bookmarkStart w:id="51" w:name="provision-for-accessory-power"/>
+      <w:bookmarkStart w:id="52" w:name="_Toc526600051"/>
       <w:r>
         <w:t>Provision for Accessory Power</w:t>
       </w:r>
+      <w:bookmarkEnd w:id="51"/>
       <w:bookmarkEnd w:id="52"/>
-      <w:bookmarkEnd w:id="53"/>
     </w:p>
     <w:p>
       <w:pPr>
@@ -7749,26 +7755,26 @@
       <w:pPr>
         <w:pStyle w:val="Heading1"/>
       </w:pPr>
-      <w:bookmarkStart w:id="54" w:name="framework"/>
-      <w:bookmarkStart w:id="55" w:name="_Toc526600052"/>
+      <w:bookmarkStart w:id="53" w:name="framework"/>
+      <w:bookmarkStart w:id="54" w:name="_Toc526600052"/>
       <w:r>
         <w:lastRenderedPageBreak/>
         <w:t>Framework</w:t>
       </w:r>
+      <w:bookmarkEnd w:id="53"/>
       <w:bookmarkEnd w:id="54"/>
+    </w:p>
+    <w:p>
+      <w:pPr>
+        <w:pStyle w:val="Heading2"/>
+      </w:pPr>
+      <w:bookmarkStart w:id="55" w:name="framework-general"/>
+      <w:bookmarkStart w:id="56" w:name="_Toc526600053"/>
+      <w:r>
+        <w:t>Framework: General</w:t>
+      </w:r>
       <w:bookmarkEnd w:id="55"/>
-    </w:p>
-    <w:p>
-      <w:pPr>
-        <w:pStyle w:val="Heading2"/>
-      </w:pPr>
-      <w:bookmarkStart w:id="56" w:name="framework-general"/>
-      <w:bookmarkStart w:id="57" w:name="_Toc526600053"/>
-      <w:r>
-        <w:t>Framework: General</w:t>
-      </w:r>
       <w:bookmarkEnd w:id="56"/>
-      <w:bookmarkEnd w:id="57"/>
     </w:p>
     <w:p>
       <w:pPr>
@@ -7808,13 +7814,13 @@
       <w:pPr>
         <w:pStyle w:val="Heading2"/>
       </w:pPr>
-      <w:bookmarkStart w:id="58" w:name="framework-requirements"/>
-      <w:bookmarkStart w:id="59" w:name="_Toc526600054"/>
+      <w:bookmarkStart w:id="57" w:name="framework-requirements"/>
+      <w:bookmarkStart w:id="58" w:name="_Toc526600054"/>
       <w:r>
         <w:t>Framework: Requirements</w:t>
       </w:r>
+      <w:bookmarkEnd w:id="57"/>
       <w:bookmarkEnd w:id="58"/>
-      <w:bookmarkEnd w:id="59"/>
     </w:p>
     <w:p>
       <w:pPr>
@@ -7851,13 +7857,13 @@
       <w:pPr>
         <w:pStyle w:val="Heading3"/>
       </w:pPr>
-      <w:bookmarkStart w:id="60" w:name="frame-dimensions"/>
-      <w:bookmarkStart w:id="61" w:name="_Toc526600055"/>
+      <w:bookmarkStart w:id="59" w:name="frame-dimensions"/>
+      <w:bookmarkStart w:id="60" w:name="_Toc526600055"/>
       <w:r>
         <w:t>Frame Dimensions</w:t>
       </w:r>
+      <w:bookmarkEnd w:id="59"/>
       <w:bookmarkEnd w:id="60"/>
-      <w:bookmarkEnd w:id="61"/>
     </w:p>
     <w:tbl>
       <w:tblPr>
@@ -7865,9 +7871,9 @@
         <w:tblLook w:val="07E0" w:firstRow="1" w:lastRow="1" w:firstColumn="1" w:lastColumn="1" w:noHBand="1" w:noVBand="1"/>
       </w:tblPr>
       <w:tblGrid>
-        <w:gridCol w:w="1348"/>
-        <w:gridCol w:w="697"/>
-        <w:gridCol w:w="7531"/>
+        <w:gridCol w:w="1318"/>
+        <w:gridCol w:w="681"/>
+        <w:gridCol w:w="7361"/>
       </w:tblGrid>
       <w:tr>
         <w:tc>
@@ -8198,14 +8204,14 @@
       <w:pPr>
         <w:pStyle w:val="Heading3"/>
       </w:pPr>
-      <w:bookmarkStart w:id="62" w:name="framework-recommended-practices"/>
-      <w:bookmarkStart w:id="63" w:name="_Toc526600056"/>
+      <w:bookmarkStart w:id="61" w:name="framework-recommended-practices"/>
+      <w:bookmarkStart w:id="62" w:name="_Toc526600056"/>
       <w:r>
         <w:lastRenderedPageBreak/>
         <w:t>Framework: Recommended Practices</w:t>
       </w:r>
+      <w:bookmarkEnd w:id="61"/>
       <w:bookmarkEnd w:id="62"/>
-      <w:bookmarkEnd w:id="63"/>
     </w:p>
     <w:p>
       <w:pPr>
@@ -8227,26 +8233,26 @@
       <w:pPr>
         <w:pStyle w:val="Heading1"/>
       </w:pPr>
-      <w:bookmarkStart w:id="64" w:name="scenery"/>
-      <w:bookmarkStart w:id="65" w:name="_Toc526600057"/>
+      <w:bookmarkStart w:id="63" w:name="scenery"/>
+      <w:bookmarkStart w:id="64" w:name="_Toc526600057"/>
       <w:r>
         <w:lastRenderedPageBreak/>
         <w:t>Scenery</w:t>
       </w:r>
+      <w:bookmarkEnd w:id="63"/>
       <w:bookmarkEnd w:id="64"/>
+    </w:p>
+    <w:p>
+      <w:pPr>
+        <w:pStyle w:val="Heading2"/>
+      </w:pPr>
+      <w:bookmarkStart w:id="65" w:name="general"/>
+      <w:bookmarkStart w:id="66" w:name="_Toc526600058"/>
+      <w:r>
+        <w:t>General</w:t>
+      </w:r>
       <w:bookmarkEnd w:id="65"/>
-    </w:p>
-    <w:p>
-      <w:pPr>
-        <w:pStyle w:val="Heading2"/>
-      </w:pPr>
-      <w:bookmarkStart w:id="66" w:name="general"/>
-      <w:bookmarkStart w:id="67" w:name="_Toc526600058"/>
-      <w:r>
-        <w:t>General</w:t>
-      </w:r>
       <w:bookmarkEnd w:id="66"/>
-      <w:bookmarkEnd w:id="67"/>
     </w:p>
     <w:p>
       <w:pPr>
@@ -8269,13 +8275,13 @@
       <w:pPr>
         <w:pStyle w:val="Heading2"/>
       </w:pPr>
-      <w:bookmarkStart w:id="68" w:name="sky-board"/>
-      <w:bookmarkStart w:id="69" w:name="_Toc526600059"/>
+      <w:bookmarkStart w:id="67" w:name="sky-board"/>
+      <w:bookmarkStart w:id="68" w:name="_Toc526600059"/>
       <w:r>
         <w:t>Sky Board</w:t>
       </w:r>
+      <w:bookmarkEnd w:id="67"/>
       <w:bookmarkEnd w:id="68"/>
-      <w:bookmarkEnd w:id="69"/>
     </w:p>
     <w:p>
       <w:pPr>
@@ -8339,26 +8345,26 @@
       <w:pPr>
         <w:pStyle w:val="Heading1"/>
       </w:pPr>
-      <w:bookmarkStart w:id="70" w:name="diagrams"/>
-      <w:bookmarkStart w:id="71" w:name="_Toc526600060"/>
+      <w:bookmarkStart w:id="69" w:name="diagrams"/>
+      <w:bookmarkStart w:id="70" w:name="_Toc526600060"/>
       <w:r>
         <w:lastRenderedPageBreak/>
         <w:t>Diagrams</w:t>
       </w:r>
+      <w:bookmarkEnd w:id="69"/>
       <w:bookmarkEnd w:id="70"/>
+    </w:p>
+    <w:p>
+      <w:pPr>
+        <w:pStyle w:val="Heading2"/>
+      </w:pPr>
+      <w:bookmarkStart w:id="71" w:name="d-1-ngm-track-standard"/>
+      <w:bookmarkStart w:id="72" w:name="_Toc526600061"/>
+      <w:r>
+        <w:t>D-1 NGM Track Standard</w:t>
+      </w:r>
       <w:bookmarkEnd w:id="71"/>
-    </w:p>
-    <w:p>
-      <w:pPr>
-        <w:pStyle w:val="Heading2"/>
-      </w:pPr>
-      <w:bookmarkStart w:id="72" w:name="d-1-ngm-track-standard"/>
-      <w:bookmarkStart w:id="73" w:name="_Toc526600061"/>
-      <w:r>
-        <w:t>D-1 NGM Track Standard</w:t>
-      </w:r>
       <w:bookmarkEnd w:id="72"/>
-      <w:bookmarkEnd w:id="73"/>
     </w:p>
     <w:p>
       <w:pPr>
@@ -8430,13 +8436,13 @@
       <w:pPr>
         <w:pStyle w:val="Heading2"/>
       </w:pPr>
-      <w:bookmarkStart w:id="74" w:name="d-2-leg-construction"/>
-      <w:bookmarkStart w:id="75" w:name="_Toc526600062"/>
+      <w:bookmarkStart w:id="73" w:name="d-2-leg-construction"/>
+      <w:bookmarkStart w:id="74" w:name="_Toc526600062"/>
       <w:r>
         <w:t>D-2 Leg Construction</w:t>
       </w:r>
+      <w:bookmarkEnd w:id="73"/>
       <w:bookmarkEnd w:id="74"/>
-      <w:bookmarkEnd w:id="75"/>
     </w:p>
     <w:p>
       <w:pPr>
@@ -8507,14 +8513,14 @@
         <w:pStyle w:val="Heading2"/>
         <w:pageBreakBefore/>
       </w:pPr>
-      <w:bookmarkStart w:id="76" w:name="d-3-basic-frame-construction"/>
-      <w:bookmarkStart w:id="77" w:name="_Toc526600063"/>
+      <w:bookmarkStart w:id="75" w:name="d-3-basic-frame-construction"/>
+      <w:bookmarkStart w:id="76" w:name="_Toc526600063"/>
       <w:r>
         <w:lastRenderedPageBreak/>
         <w:t>D-3 Basic Frame Construction</w:t>
       </w:r>
+      <w:bookmarkEnd w:id="75"/>
       <w:bookmarkEnd w:id="76"/>
-      <w:bookmarkEnd w:id="77"/>
     </w:p>
     <w:p>
       <w:pPr>
@@ -8640,14 +8646,14 @@
       <w:pPr>
         <w:pStyle w:val="Heading2"/>
       </w:pPr>
-      <w:bookmarkStart w:id="78" w:name="d-4-corner-module-dimensions"/>
-      <w:bookmarkStart w:id="79" w:name="_Toc526600064"/>
+      <w:bookmarkStart w:id="77" w:name="d-4-corner-module-dimensions"/>
+      <w:bookmarkStart w:id="78" w:name="_Toc526600064"/>
       <w:r>
         <w:lastRenderedPageBreak/>
         <w:t>D-4 Corner Module Dimensions</w:t>
       </w:r>
+      <w:bookmarkEnd w:id="77"/>
       <w:bookmarkEnd w:id="78"/>
-      <w:bookmarkEnd w:id="79"/>
     </w:p>
     <w:p>
       <w:pPr>
@@ -8718,14 +8724,14 @@
         <w:pStyle w:val="Heading2"/>
         <w:pageBreakBefore/>
       </w:pPr>
-      <w:bookmarkStart w:id="80" w:name="d-5-wiring-configuration-diagram"/>
-      <w:bookmarkStart w:id="81" w:name="_Toc526600065"/>
+      <w:bookmarkStart w:id="79" w:name="d-5-wiring-configuration-diagram"/>
+      <w:bookmarkStart w:id="80" w:name="_Toc526600065"/>
       <w:r>
         <w:lastRenderedPageBreak/>
         <w:t>D-5 Wiring Configuration Diagram</w:t>
       </w:r>
+      <w:bookmarkEnd w:id="79"/>
       <w:bookmarkEnd w:id="80"/>
-      <w:bookmarkEnd w:id="81"/>
     </w:p>
     <w:p>
       <w:pPr>
@@ -8736,6 +8742,7 @@
       </w:r>
     </w:p>
     <w:p>
+      <w:bookmarkStart w:id="81" w:name="_GoBack"/>
       <w:r>
         <w:rPr>
           <w:noProof/>
@@ -8782,6 +8789,7 @@
           </wp:inline>
         </w:drawing>
       </w:r>
+      <w:bookmarkEnd w:id="81"/>
     </w:p>
     <w:p>
       <w:pPr>
@@ -9744,15 +9752,29 @@
     <w:r>
       <w:t xml:space="preserve">Release </w:t>
     </w:r>
-    <w:fldSimple w:instr=" DOCPROPERTY  Release  \* MERGEFORMAT ">
-      <w:r>
-        <w:rPr>
-          <w:b/>
-          <w:bCs/>
-        </w:rPr>
-        <w:t>5.0</w:t>
-      </w:r>
-    </w:fldSimple>
+    <w:r>
+      <w:fldChar w:fldCharType="begin"/>
+    </w:r>
+    <w:r>
+      <w:instrText xml:space="preserve"> DOCPROPERTY  Release  \* MERGEFORMAT </w:instrText>
+    </w:r>
+    <w:r>
+      <w:fldChar w:fldCharType="separate"/>
+    </w:r>
+    <w:r>
+      <w:rPr>
+        <w:b/>
+        <w:bCs/>
+      </w:rPr>
+      <w:t>5.0</w:t>
+    </w:r>
+    <w:r>
+      <w:rPr>
+        <w:b/>
+        <w:bCs/>
+      </w:rPr>
+      <w:fldChar w:fldCharType="end"/>
+    </w:r>
     <w:r>
       <w:ptab w:relativeTo="margin" w:alignment="center" w:leader="none"/>
     </w:r>
@@ -9764,6 +9786,7 @@
         <w:dataBinding w:prefixMappings="xmlns:ns0='http://purl.org/dc/elements/1.1/' xmlns:ns1='http://schemas.openxmlformats.org/package/2006/metadata/core-properties' " w:xpath="/ns1:coreProperties[1]/ns0:title[1]" w:storeItemID="{6C3C8BC8-F283-45AE-878A-BAB7291924A1}"/>
         <w:text/>
       </w:sdtPr>
+      <w:sdtEndPr/>
       <w:sdtContent>
         <w:r>
           <w:t>Module Specifications</w:t>
@@ -9797,14 +9820,27 @@
     <w:r>
       <w:t xml:space="preserve"> of </w:t>
     </w:r>
-    <w:fldSimple w:instr=" NUMPAGES   \* MERGEFORMAT ">
-      <w:r>
-        <w:rPr>
-          <w:noProof/>
-        </w:rPr>
-        <w:t>1</w:t>
-      </w:r>
-    </w:fldSimple>
+    <w:r>
+      <w:fldChar w:fldCharType="begin"/>
+    </w:r>
+    <w:r>
+      <w:instrText xml:space="preserve"> NUMPAGES   \* MERGEFORMAT </w:instrText>
+    </w:r>
+    <w:r>
+      <w:fldChar w:fldCharType="separate"/>
+    </w:r>
+    <w:r>
+      <w:rPr>
+        <w:noProof/>
+      </w:rPr>
+      <w:t>1</w:t>
+    </w:r>
+    <w:r>
+      <w:rPr>
+        <w:noProof/>
+      </w:rPr>
+      <w:fldChar w:fldCharType="end"/>
+    </w:r>
   </w:p>
 </w:ftr>
 </file>
@@ -10163,6 +10199,53 @@
     <w:pPr>
       <w:pStyle w:val="PageHeader"/>
     </w:pPr>
+    <w:sdt>
+      <w:sdtPr>
+        <w:id w:val="1042097367"/>
+        <w:docPartObj>
+          <w:docPartGallery w:val="Watermarks"/>
+          <w:docPartUnique/>
+        </w:docPartObj>
+      </w:sdtPr>
+      <w:sdtContent>
+        <w:r>
+          <w:rPr>
+            <w:noProof/>
+          </w:rPr>
+          <w:pict>
+            <v:shapetype id="_x0000_t136" coordsize="21600,21600" o:spt="136" adj="10800" path="m@7,l@8,m@5,21600l@6,21600e">
+              <v:formulas>
+                <v:f eqn="sum #0 0 10800"/>
+                <v:f eqn="prod #0 2 1"/>
+                <v:f eqn="sum 21600 0 @1"/>
+                <v:f eqn="sum 0 0 @2"/>
+                <v:f eqn="sum 21600 0 @3"/>
+                <v:f eqn="if @0 @3 0"/>
+                <v:f eqn="if @0 21600 @1"/>
+                <v:f eqn="if @0 0 @2"/>
+                <v:f eqn="if @0 @4 21600"/>
+                <v:f eqn="mid @5 @6"/>
+                <v:f eqn="mid @8 @5"/>
+                <v:f eqn="mid @7 @8"/>
+                <v:f eqn="mid @6 @7"/>
+                <v:f eqn="sum @6 0 @5"/>
+              </v:formulas>
+              <v:path textpathok="t" o:connecttype="custom" o:connectlocs="@9,0;@10,10800;@11,21600;@12,10800" o:connectangles="270,180,90,0"/>
+              <v:textpath on="t" fitshape="t"/>
+              <v:handles>
+                <v:h position="#0,bottomRight" xrange="6629,14971"/>
+              </v:handles>
+              <o:lock v:ext="edit" text="t" shapetype="t"/>
+            </v:shapetype>
+            <v:shape id="PowerPlusWaterMarkObject357831064" o:spid="_x0000_s2049" type="#_x0000_t136" style="position:absolute;left:0;text-align:left;margin-left:0;margin-top:0;width:412.4pt;height:247.45pt;rotation:315;z-index:-251657216;mso-position-horizontal:center;mso-position-horizontal-relative:margin;mso-position-vertical:center;mso-position-vertical-relative:margin" o:allowincell="f" fillcolor="silver" stroked="f">
+              <v:fill opacity=".5"/>
+              <v:textpath style="font-family:&quot;Calibri&quot;;font-size:1pt" string="DRAFT"/>
+              <w10:wrap anchorx="margin" anchory="margin"/>
+            </v:shape>
+          </w:pict>
+        </w:r>
+      </w:sdtContent>
+    </w:sdt>
     <w:r>
       <w:rPr>
         <w:noProof/>

</xml_diff>

<commit_message>
Minor fix to remove TOC placeholder text.
</commit_message>
<xml_diff>
--- a/Module Specifications/2017 Release 5.0/NGM_Master50.docx
+++ b/Module Specifications/2017 Release 5.0/NGM_Master50.docx
@@ -6,8 +6,6 @@
       <w:pPr>
         <w:pStyle w:val="Title"/>
       </w:pPr>
-      <w:bookmarkStart w:id="0" w:name="_GoBack"/>
-      <w:bookmarkEnd w:id="0"/>
       <w:r>
         <w:t>Module Specifications</w:t>
       </w:r>
@@ -77,17 +75,8 @@
         <w:t>Copyright 2018 NGM Club, Inc. (with portions copyright 1990, 1994 NMRA Piedmont Division)</w:t>
       </w:r>
     </w:p>
-    <w:p>
-      <w:pPr>
-        <w:pStyle w:val="FirstParagraph"/>
-      </w:pPr>
-      <w:r>
-        <w:t xml:space="preserve"> </w:t>
-      </w:r>
-      <w:r>
-        <w:t>[TOC will be auto-generated on post-processing.]</w:t>
-      </w:r>
-    </w:p>
+    <w:bookmarkStart w:id="0" w:name="_GoBack" w:displacedByCustomXml="next"/>
+    <w:bookmarkEnd w:id="0" w:displacedByCustomXml="next"/>
     <w:bookmarkStart w:id="1" w:name="introduction" w:displacedByCustomXml="next"/>
     <w:sdt>
       <w:sdtPr>
@@ -199,7 +188,7 @@
                 <w:noProof/>
                 <w:webHidden/>
               </w:rPr>
-              <w:t>2</w:t>
+              <w:t>4</w:t>
             </w:r>
             <w:r>
               <w:rPr>
@@ -281,7 +270,7 @@
                 <w:noProof/>
                 <w:webHidden/>
               </w:rPr>
-              <w:t>3</w:t>
+              <w:t>5</w:t>
             </w:r>
             <w:r>
               <w:rPr>
@@ -363,7 +352,7 @@
                 <w:noProof/>
                 <w:webHidden/>
               </w:rPr>
-              <w:t>3</w:t>
+              <w:t>5</w:t>
             </w:r>
             <w:r>
               <w:rPr>
@@ -445,7 +434,7 @@
                 <w:noProof/>
                 <w:webHidden/>
               </w:rPr>
-              <w:t>3</w:t>
+              <w:t>5</w:t>
             </w:r>
             <w:r>
               <w:rPr>
@@ -527,7 +516,7 @@
                 <w:noProof/>
                 <w:webHidden/>
               </w:rPr>
-              <w:t>3</w:t>
+              <w:t>5</w:t>
             </w:r>
             <w:r>
               <w:rPr>
@@ -609,7 +598,7 @@
                 <w:noProof/>
                 <w:webHidden/>
               </w:rPr>
-              <w:t>3</w:t>
+              <w:t>6</w:t>
             </w:r>
             <w:r>
               <w:rPr>
@@ -691,7 +680,7 @@
                 <w:noProof/>
                 <w:webHidden/>
               </w:rPr>
-              <w:t>4</w:t>
+              <w:t>6</w:t>
             </w:r>
             <w:r>
               <w:rPr>
@@ -773,7 +762,7 @@
                 <w:noProof/>
                 <w:webHidden/>
               </w:rPr>
-              <w:t>4</w:t>
+              <w:t>6</w:t>
             </w:r>
             <w:r>
               <w:rPr>
@@ -855,7 +844,7 @@
                 <w:noProof/>
                 <w:webHidden/>
               </w:rPr>
-              <w:t>4</w:t>
+              <w:t>6</w:t>
             </w:r>
             <w:r>
               <w:rPr>
@@ -937,7 +926,7 @@
                 <w:noProof/>
                 <w:webHidden/>
               </w:rPr>
-              <w:t>4</w:t>
+              <w:t>6</w:t>
             </w:r>
             <w:r>
               <w:rPr>
@@ -1019,7 +1008,7 @@
                 <w:noProof/>
                 <w:webHidden/>
               </w:rPr>
-              <w:t>5</w:t>
+              <w:t>7</w:t>
             </w:r>
             <w:r>
               <w:rPr>
@@ -1101,7 +1090,7 @@
                 <w:noProof/>
                 <w:webHidden/>
               </w:rPr>
-              <w:t>6</w:t>
+              <w:t>8</w:t>
             </w:r>
             <w:r>
               <w:rPr>
@@ -1183,7 +1172,7 @@
                 <w:noProof/>
                 <w:webHidden/>
               </w:rPr>
-              <w:t>6</w:t>
+              <w:t>8</w:t>
             </w:r>
             <w:r>
               <w:rPr>
@@ -1265,7 +1254,7 @@
                 <w:noProof/>
                 <w:webHidden/>
               </w:rPr>
-              <w:t>6</w:t>
+              <w:t>8</w:t>
             </w:r>
             <w:r>
               <w:rPr>
@@ -1347,7 +1336,7 @@
                 <w:noProof/>
                 <w:webHidden/>
               </w:rPr>
-              <w:t>6</w:t>
+              <w:t>9</w:t>
             </w:r>
             <w:r>
               <w:rPr>
@@ -1429,7 +1418,7 @@
                 <w:noProof/>
                 <w:webHidden/>
               </w:rPr>
-              <w:t>7</w:t>
+              <w:t>10</w:t>
             </w:r>
             <w:r>
               <w:rPr>
@@ -1511,7 +1500,7 @@
                 <w:noProof/>
                 <w:webHidden/>
               </w:rPr>
-              <w:t>7</w:t>
+              <w:t>10</w:t>
             </w:r>
             <w:r>
               <w:rPr>
@@ -1593,7 +1582,7 @@
                 <w:noProof/>
                 <w:webHidden/>
               </w:rPr>
-              <w:t>8</w:t>
+              <w:t>10</w:t>
             </w:r>
             <w:r>
               <w:rPr>
@@ -1675,7 +1664,7 @@
                 <w:noProof/>
                 <w:webHidden/>
               </w:rPr>
-              <w:t>8</w:t>
+              <w:t>10</w:t>
             </w:r>
             <w:r>
               <w:rPr>
@@ -1757,7 +1746,7 @@
                 <w:noProof/>
                 <w:webHidden/>
               </w:rPr>
-              <w:t>8</w:t>
+              <w:t>10</w:t>
             </w:r>
             <w:r>
               <w:rPr>
@@ -1839,7 +1828,7 @@
                 <w:noProof/>
                 <w:webHidden/>
               </w:rPr>
-              <w:t>8</w:t>
+              <w:t>10</w:t>
             </w:r>
             <w:r>
               <w:rPr>
@@ -1921,7 +1910,7 @@
                 <w:noProof/>
                 <w:webHidden/>
               </w:rPr>
-              <w:t>8</w:t>
+              <w:t>10</w:t>
             </w:r>
             <w:r>
               <w:rPr>
@@ -2003,7 +1992,7 @@
                 <w:noProof/>
                 <w:webHidden/>
               </w:rPr>
-              <w:t>8</w:t>
+              <w:t>10</w:t>
             </w:r>
             <w:r>
               <w:rPr>
@@ -2085,7 +2074,7 @@
                 <w:noProof/>
                 <w:webHidden/>
               </w:rPr>
-              <w:t>8</w:t>
+              <w:t>10</w:t>
             </w:r>
             <w:r>
               <w:rPr>
@@ -2167,7 +2156,7 @@
                 <w:noProof/>
                 <w:webHidden/>
               </w:rPr>
-              <w:t>8</w:t>
+              <w:t>11</w:t>
             </w:r>
             <w:r>
               <w:rPr>
@@ -2249,7 +2238,7 @@
                 <w:noProof/>
                 <w:webHidden/>
               </w:rPr>
-              <w:t>9</w:t>
+              <w:t>12</w:t>
             </w:r>
             <w:r>
               <w:rPr>
@@ -2331,7 +2320,7 @@
                 <w:noProof/>
                 <w:webHidden/>
               </w:rPr>
-              <w:t>9</w:t>
+              <w:t>12</w:t>
             </w:r>
             <w:r>
               <w:rPr>
@@ -2413,7 +2402,7 @@
                 <w:noProof/>
                 <w:webHidden/>
               </w:rPr>
-              <w:t>9</w:t>
+              <w:t>12</w:t>
             </w:r>
             <w:r>
               <w:rPr>
@@ -2495,7 +2484,7 @@
                 <w:noProof/>
                 <w:webHidden/>
               </w:rPr>
-              <w:t>9</w:t>
+              <w:t>12</w:t>
             </w:r>
             <w:r>
               <w:rPr>
@@ -2577,7 +2566,7 @@
                 <w:noProof/>
                 <w:webHidden/>
               </w:rPr>
-              <w:t>10</w:t>
+              <w:t>13</w:t>
             </w:r>
             <w:r>
               <w:rPr>
@@ -2659,7 +2648,7 @@
                 <w:noProof/>
                 <w:webHidden/>
               </w:rPr>
-              <w:t>11</w:t>
+              <w:t>14</w:t>
             </w:r>
             <w:r>
               <w:rPr>
@@ -2741,7 +2730,7 @@
                 <w:noProof/>
                 <w:webHidden/>
               </w:rPr>
-              <w:t>11</w:t>
+              <w:t>14</w:t>
             </w:r>
             <w:r>
               <w:rPr>
@@ -2823,7 +2812,7 @@
                 <w:noProof/>
                 <w:webHidden/>
               </w:rPr>
-              <w:t>11</w:t>
+              <w:t>14</w:t>
             </w:r>
             <w:r>
               <w:rPr>
@@ -2905,7 +2894,7 @@
                 <w:noProof/>
                 <w:webHidden/>
               </w:rPr>
-              <w:t>12</w:t>
+              <w:t>15</w:t>
             </w:r>
             <w:r>
               <w:rPr>
@@ -2987,7 +2976,7 @@
                 <w:noProof/>
                 <w:webHidden/>
               </w:rPr>
-              <w:t>12</w:t>
+              <w:t>15</w:t>
             </w:r>
             <w:r>
               <w:rPr>
@@ -3069,7 +3058,7 @@
                 <w:noProof/>
                 <w:webHidden/>
               </w:rPr>
-              <w:t>13</w:t>
+              <w:t>16</w:t>
             </w:r>
             <w:r>
               <w:rPr>
@@ -3151,7 +3140,7 @@
                 <w:noProof/>
                 <w:webHidden/>
               </w:rPr>
-              <w:t>14</w:t>
+              <w:t>17</w:t>
             </w:r>
             <w:r>
               <w:rPr>
@@ -3233,7 +3222,7 @@
                 <w:noProof/>
                 <w:webHidden/>
               </w:rPr>
-              <w:t>15</w:t>
+              <w:t>18</w:t>
             </w:r>
             <w:r>
               <w:rPr>
@@ -3315,7 +3304,7 @@
                 <w:noProof/>
                 <w:webHidden/>
               </w:rPr>
-              <w:t>16</w:t>
+              <w:t>19</w:t>
             </w:r>
             <w:r>
               <w:rPr>
@@ -3397,7 +3386,7 @@
                 <w:noProof/>
                 <w:webHidden/>
               </w:rPr>
-              <w:t>17</w:t>
+              <w:t>20</w:t>
             </w:r>
             <w:r>
               <w:rPr>
@@ -3479,7 +3468,7 @@
                 <w:noProof/>
                 <w:webHidden/>
               </w:rPr>
-              <w:t>20</w:t>
+              <w:t>23</w:t>
             </w:r>
             <w:r>
               <w:rPr>
@@ -3561,7 +3550,7 @@
                 <w:noProof/>
                 <w:webHidden/>
               </w:rPr>
-              <w:t>20</w:t>
+              <w:t>23</w:t>
             </w:r>
             <w:r>
               <w:rPr>
@@ -3643,7 +3632,7 @@
                 <w:noProof/>
                 <w:webHidden/>
               </w:rPr>
-              <w:t>20</w:t>
+              <w:t>23</w:t>
             </w:r>
             <w:r>
               <w:rPr>
@@ -3725,7 +3714,7 @@
                 <w:noProof/>
                 <w:webHidden/>
               </w:rPr>
-              <w:t>20</w:t>
+              <w:t>23</w:t>
             </w:r>
             <w:r>
               <w:rPr>
@@ -3807,7 +3796,7 @@
                 <w:noProof/>
                 <w:webHidden/>
               </w:rPr>
-              <w:t>20</w:t>
+              <w:t>23</w:t>
             </w:r>
             <w:r>
               <w:rPr>
@@ -3889,7 +3878,7 @@
                 <w:noProof/>
                 <w:webHidden/>
               </w:rPr>
-              <w:t>20</w:t>
+              <w:t>23</w:t>
             </w:r>
             <w:r>
               <w:rPr>
@@ -3971,7 +3960,7 @@
                 <w:noProof/>
                 <w:webHidden/>
               </w:rPr>
-              <w:t>20</w:t>
+              <w:t>23</w:t>
             </w:r>
             <w:r>
               <w:rPr>
@@ -4053,7 +4042,7 @@
                 <w:noProof/>
                 <w:webHidden/>
               </w:rPr>
-              <w:t>21</w:t>
+              <w:t>24</w:t>
             </w:r>
             <w:r>
               <w:rPr>
@@ -4135,7 +4124,7 @@
                 <w:noProof/>
                 <w:webHidden/>
               </w:rPr>
-              <w:t>21</w:t>
+              <w:t>24</w:t>
             </w:r>
             <w:r>
               <w:rPr>
@@ -4217,7 +4206,7 @@
                 <w:noProof/>
                 <w:webHidden/>
               </w:rPr>
-              <w:t>21</w:t>
+              <w:t>24</w:t>
             </w:r>
             <w:r>
               <w:rPr>
@@ -4299,7 +4288,7 @@
                 <w:noProof/>
                 <w:webHidden/>
               </w:rPr>
-              <w:t>21</w:t>
+              <w:t>24</w:t>
             </w:r>
             <w:r>
               <w:rPr>
@@ -11713,7 +11702,7 @@
 </file>
 
 <file path=customXml/itemProps1.xml><?xml version="1.0" encoding="utf-8"?>
-<ds:datastoreItem xmlns:ds="http://schemas.openxmlformats.org/officeDocument/2006/customXml" ds:itemID="{DF284663-6449-4C43-BB81-62BB62744C58}">
+<ds:datastoreItem xmlns:ds="http://schemas.openxmlformats.org/officeDocument/2006/customXml" ds:itemID="{782CA9B9-77A0-40B6-A4ED-CB69FF7F92D9}">
   <ds:schemaRefs>
     <ds:schemaRef ds:uri="http://schemas.openxmlformats.org/officeDocument/2006/bibliography"/>
   </ds:schemaRefs>

</xml_diff>

<commit_message>
Updated published docx and pdf
inlcudes the updated corner module diagram and corrected wiring diagram.
</commit_message>
<xml_diff>
--- a/Module Specifications/2017 Release 5.0/NGM_Master50.docx
+++ b/Module Specifications/2017 Release 5.0/NGM_Master50.docx
@@ -6,8 +6,6 @@
       <w:pPr>
         <w:pStyle w:val="Title"/>
       </w:pPr>
-      <w:bookmarkStart w:id="0" w:name="_GoBack"/>
-      <w:bookmarkEnd w:id="0"/>
       <w:r>
         <w:t>Module Specifications</w:t>
       </w:r>
@@ -77,7 +75,7 @@
         <w:t>Copyright 2018 NGM Club, Inc. (with portions copyright 1990, 1994 NMRA Piedmont Division)</w:t>
       </w:r>
     </w:p>
-    <w:bookmarkStart w:id="1" w:name="introduction" w:displacedByCustomXml="next"/>
+    <w:bookmarkStart w:id="0" w:name="introduction" w:displacedByCustomXml="next"/>
     <w:sdt>
       <w:sdtPr>
         <w:rPr>
@@ -4315,13 +4313,13 @@
       <w:pPr>
         <w:pStyle w:val="Heading1"/>
       </w:pPr>
-      <w:bookmarkStart w:id="2" w:name="_Toc527895041"/>
+      <w:bookmarkStart w:id="1" w:name="_Toc527895041"/>
       <w:r>
         <w:lastRenderedPageBreak/>
         <w:t>Introduction</w:t>
       </w:r>
+      <w:bookmarkEnd w:id="0"/>
       <w:bookmarkEnd w:id="1"/>
-      <w:bookmarkEnd w:id="2"/>
     </w:p>
     <w:p>
       <w:pPr>
@@ -4396,38 +4394,38 @@
       <w:pPr>
         <w:pStyle w:val="Heading1"/>
       </w:pPr>
-      <w:bookmarkStart w:id="3" w:name="electrical"/>
-      <w:bookmarkStart w:id="4" w:name="_Toc527895042"/>
+      <w:bookmarkStart w:id="2" w:name="electrical"/>
+      <w:bookmarkStart w:id="3" w:name="_Toc527895042"/>
       <w:r>
         <w:lastRenderedPageBreak/>
         <w:t>Electrical</w:t>
       </w:r>
+      <w:bookmarkEnd w:id="2"/>
       <w:bookmarkEnd w:id="3"/>
+    </w:p>
+    <w:p>
+      <w:pPr>
+        <w:pStyle w:val="Heading2"/>
+      </w:pPr>
+      <w:bookmarkStart w:id="4" w:name="ngm-electrical-standards-sheets"/>
+      <w:bookmarkStart w:id="5" w:name="_Toc527895043"/>
+      <w:r>
+        <w:t>NGM Electrical Standards Sheets</w:t>
+      </w:r>
       <w:bookmarkEnd w:id="4"/>
-    </w:p>
-    <w:p>
-      <w:pPr>
-        <w:pStyle w:val="Heading2"/>
-      </w:pPr>
-      <w:bookmarkStart w:id="5" w:name="ngm-electrical-standards-sheets"/>
-      <w:bookmarkStart w:id="6" w:name="_Toc527895043"/>
-      <w:r>
-        <w:t>NGM Electrical Standards Sheets</w:t>
-      </w:r>
       <w:bookmarkEnd w:id="5"/>
+    </w:p>
+    <w:p>
+      <w:pPr>
+        <w:pStyle w:val="Heading3"/>
+      </w:pPr>
+      <w:bookmarkStart w:id="6" w:name="wiring-color-code-specification-es-1.0"/>
+      <w:bookmarkStart w:id="7" w:name="_Toc527895044"/>
+      <w:r>
+        <w:t>Wiring Color Code Specification ES 1.0</w:t>
+      </w:r>
       <w:bookmarkEnd w:id="6"/>
-    </w:p>
-    <w:p>
-      <w:pPr>
-        <w:pStyle w:val="Heading3"/>
-      </w:pPr>
-      <w:bookmarkStart w:id="7" w:name="wiring-color-code-specification-es-1.0"/>
-      <w:bookmarkStart w:id="8" w:name="_Toc527895044"/>
-      <w:r>
-        <w:t>Wiring Color Code Specification ES 1.0</w:t>
-      </w:r>
       <w:bookmarkEnd w:id="7"/>
-      <w:bookmarkEnd w:id="8"/>
     </w:p>
     <w:tbl>
       <w:tblPr>
@@ -4882,13 +4880,13 @@
       <w:pPr>
         <w:pStyle w:val="Heading3"/>
       </w:pPr>
-      <w:bookmarkStart w:id="9" w:name="wire-and-plug-specifications-es-1.1"/>
-      <w:bookmarkStart w:id="10" w:name="_Toc527895045"/>
+      <w:bookmarkStart w:id="8" w:name="wire-and-plug-specifications-es-1.1"/>
+      <w:bookmarkStart w:id="9" w:name="_Toc527895045"/>
       <w:r>
         <w:t>Wire and Plug Specifications ES 1.1</w:t>
       </w:r>
+      <w:bookmarkEnd w:id="8"/>
       <w:bookmarkEnd w:id="9"/>
-      <w:bookmarkEnd w:id="10"/>
     </w:p>
     <w:tbl>
       <w:tblPr>
@@ -5162,14 +5160,14 @@
         <w:pStyle w:val="Heading3"/>
         <w:pageBreakBefore/>
       </w:pPr>
-      <w:bookmarkStart w:id="11" w:name="ac-power-source-specifications-es-1.2"/>
-      <w:bookmarkStart w:id="12" w:name="_Toc527895046"/>
+      <w:bookmarkStart w:id="10" w:name="ac-power-source-specifications-es-1.2"/>
+      <w:bookmarkStart w:id="11" w:name="_Toc527895046"/>
       <w:r>
         <w:lastRenderedPageBreak/>
         <w:t>AC Power Source Specifications ES 1.2</w:t>
       </w:r>
+      <w:bookmarkEnd w:id="10"/>
       <w:bookmarkEnd w:id="11"/>
-      <w:bookmarkEnd w:id="12"/>
     </w:p>
     <w:tbl>
       <w:tblPr>
@@ -5318,45 +5316,45 @@
       <w:pPr>
         <w:pStyle w:val="Heading2"/>
       </w:pPr>
-      <w:bookmarkStart w:id="13" w:name="electrical-reference"/>
-      <w:bookmarkStart w:id="14" w:name="_Toc527895047"/>
+      <w:bookmarkStart w:id="12" w:name="electrical-reference"/>
+      <w:bookmarkStart w:id="13" w:name="_Toc527895047"/>
       <w:r>
         <w:t>Electrical Reference</w:t>
       </w:r>
+      <w:bookmarkEnd w:id="12"/>
       <w:bookmarkEnd w:id="13"/>
+    </w:p>
+    <w:p>
+      <w:pPr>
+        <w:pStyle w:val="Heading3"/>
+      </w:pPr>
+      <w:bookmarkStart w:id="14" w:name="general-electrical-standards"/>
+      <w:bookmarkStart w:id="15" w:name="_Toc527895048"/>
+      <w:r>
+        <w:t>General Electrical Standards</w:t>
+      </w:r>
       <w:bookmarkEnd w:id="14"/>
+      <w:bookmarkEnd w:id="15"/>
+    </w:p>
+    <w:p>
+      <w:pPr>
+        <w:pStyle w:val="FirstParagraph"/>
+      </w:pPr>
+      <w:r>
+        <w:t>Each module shall provide and connect to a 14 AWG Main Electrical Bus and shall be wired according to the diagram provided in this document. Branchlines should be isolated from the mainline with plastic insulating rail joiners.</w:t>
+      </w:r>
     </w:p>
     <w:p>
       <w:pPr>
         <w:pStyle w:val="Heading3"/>
       </w:pPr>
-      <w:bookmarkStart w:id="15" w:name="general-electrical-standards"/>
-      <w:bookmarkStart w:id="16" w:name="_Toc527895048"/>
-      <w:r>
-        <w:t>General Electrical Standards</w:t>
-      </w:r>
-      <w:bookmarkEnd w:id="15"/>
+      <w:bookmarkStart w:id="16" w:name="wiring"/>
+      <w:bookmarkStart w:id="17" w:name="_Toc527895049"/>
+      <w:r>
+        <w:t>Wiring</w:t>
+      </w:r>
       <w:bookmarkEnd w:id="16"/>
-    </w:p>
-    <w:p>
-      <w:pPr>
-        <w:pStyle w:val="FirstParagraph"/>
-      </w:pPr>
-      <w:r>
-        <w:t>Each module shall provide and connect to a 14 AWG Main Electrical Bus and shall be wired according to the diagram provided in this document. Branchlines should be isolated from the mainline with plastic insulating rail joiners.</w:t>
-      </w:r>
-    </w:p>
-    <w:p>
-      <w:pPr>
-        <w:pStyle w:val="Heading3"/>
-      </w:pPr>
-      <w:bookmarkStart w:id="17" w:name="wiring"/>
-      <w:bookmarkStart w:id="18" w:name="_Toc527895049"/>
-      <w:r>
-        <w:t>Wiring</w:t>
-      </w:r>
       <w:bookmarkEnd w:id="17"/>
-      <w:bookmarkEnd w:id="18"/>
     </w:p>
     <w:p>
       <w:pPr>
@@ -5401,41 +5399,41 @@
       <w:pPr>
         <w:pStyle w:val="Heading3"/>
       </w:pPr>
-      <w:bookmarkStart w:id="19" w:name="connections"/>
-      <w:bookmarkStart w:id="20" w:name="_Toc527895050"/>
+      <w:bookmarkStart w:id="18" w:name="connections"/>
+      <w:bookmarkStart w:id="19" w:name="_Toc527895050"/>
       <w:r>
         <w:t>Connections</w:t>
       </w:r>
+      <w:bookmarkEnd w:id="18"/>
       <w:bookmarkEnd w:id="19"/>
+    </w:p>
+    <w:p>
+      <w:pPr>
+        <w:pStyle w:val="Heading4"/>
+      </w:pPr>
+      <w:bookmarkStart w:id="20" w:name="terminal-strips"/>
+      <w:r>
+        <w:t>Terminal Strips</w:t>
+      </w:r>
       <w:bookmarkEnd w:id="20"/>
     </w:p>
     <w:p>
       <w:pPr>
+        <w:pStyle w:val="FirstParagraph"/>
+      </w:pPr>
+      <w:r>
+        <w:t>All module wiring shall be accessible using a terminal strip between the Main Electrical Bus and the rest of the module. This will allow for easy maintenance, the ability to add non-standard plug assemblies and provide a convenient location for electrical testing.</w:t>
+      </w:r>
+    </w:p>
+    <w:p>
+      <w:pPr>
         <w:pStyle w:val="Heading4"/>
       </w:pPr>
-      <w:bookmarkStart w:id="21" w:name="terminal-strips"/>
-      <w:r>
-        <w:t>Terminal Strips</w:t>
+      <w:bookmarkStart w:id="21" w:name="main-electrical-bus-connectors"/>
+      <w:r>
+        <w:t>Main Electrical Bus Connectors</w:t>
       </w:r>
       <w:bookmarkEnd w:id="21"/>
-    </w:p>
-    <w:p>
-      <w:pPr>
-        <w:pStyle w:val="FirstParagraph"/>
-      </w:pPr>
-      <w:r>
-        <w:t>All module wiring shall be accessible using a terminal strip between the Main Electrical Bus and the rest of the module. This will allow for easy maintenance, the ability to add non-standard plug assemblies and provide a convenient location for electrical testing.</w:t>
-      </w:r>
-    </w:p>
-    <w:p>
-      <w:pPr>
-        <w:pStyle w:val="Heading4"/>
-      </w:pPr>
-      <w:bookmarkStart w:id="22" w:name="main-electrical-bus-connectors"/>
-      <w:r>
-        <w:t>Main Electrical Bus Connectors</w:t>
-      </w:r>
-      <w:bookmarkEnd w:id="22"/>
     </w:p>
     <w:p>
       <w:pPr>
@@ -5483,13 +5481,13 @@
       <w:pPr>
         <w:pStyle w:val="Heading3"/>
       </w:pPr>
-      <w:bookmarkStart w:id="23" w:name="provision-for-accessory-power"/>
-      <w:bookmarkStart w:id="24" w:name="_Toc527895051"/>
+      <w:bookmarkStart w:id="22" w:name="provision-for-accessory-power"/>
+      <w:bookmarkStart w:id="23" w:name="_Toc527895051"/>
       <w:r>
         <w:t>Provision for Accessory Power</w:t>
       </w:r>
+      <w:bookmarkEnd w:id="22"/>
       <w:bookmarkEnd w:id="23"/>
-      <w:bookmarkEnd w:id="24"/>
     </w:p>
     <w:p>
       <w:pPr>
@@ -5509,26 +5507,26 @@
       <w:pPr>
         <w:pStyle w:val="Heading1"/>
       </w:pPr>
-      <w:bookmarkStart w:id="25" w:name="track-work"/>
-      <w:bookmarkStart w:id="26" w:name="_Toc527895052"/>
+      <w:bookmarkStart w:id="24" w:name="track-work"/>
+      <w:bookmarkStart w:id="25" w:name="_Toc527895052"/>
       <w:r>
         <w:lastRenderedPageBreak/>
         <w:t>Track Work</w:t>
       </w:r>
+      <w:bookmarkEnd w:id="24"/>
       <w:bookmarkEnd w:id="25"/>
+    </w:p>
+    <w:p>
+      <w:pPr>
+        <w:pStyle w:val="Heading2"/>
+      </w:pPr>
+      <w:bookmarkStart w:id="26" w:name="ngm-module-track-work-standards-sheets"/>
+      <w:bookmarkStart w:id="27" w:name="_Toc527895053"/>
+      <w:r>
+        <w:t>NGM Module Track Work Standards Sheets</w:t>
+      </w:r>
       <w:bookmarkEnd w:id="26"/>
-    </w:p>
-    <w:p>
-      <w:pPr>
-        <w:pStyle w:val="Heading2"/>
-      </w:pPr>
-      <w:bookmarkStart w:id="27" w:name="ngm-module-track-work-standards-sheets"/>
-      <w:bookmarkStart w:id="28" w:name="_Toc527895053"/>
-      <w:r>
-        <w:t>NGM Module Track Work Standards Sheets</w:t>
-      </w:r>
       <w:bookmarkEnd w:id="27"/>
-      <w:bookmarkEnd w:id="28"/>
     </w:p>
     <w:p>
       <w:pPr>
@@ -5569,13 +5567,13 @@
       <w:pPr>
         <w:pStyle w:val="Heading3"/>
       </w:pPr>
-      <w:bookmarkStart w:id="29" w:name="track-work-standards-tws-1"/>
-      <w:bookmarkStart w:id="30" w:name="_Toc527895054"/>
+      <w:bookmarkStart w:id="28" w:name="track-work-standards-tws-1"/>
+      <w:bookmarkStart w:id="29" w:name="_Toc527895054"/>
       <w:r>
         <w:t>Track Work Standards TWS 1</w:t>
       </w:r>
+      <w:bookmarkEnd w:id="28"/>
       <w:bookmarkEnd w:id="29"/>
-      <w:bookmarkEnd w:id="30"/>
     </w:p>
     <w:tbl>
       <w:tblPr>
@@ -6073,14 +6071,14 @@
         <w:pStyle w:val="Heading3"/>
         <w:pageBreakBefore/>
       </w:pPr>
-      <w:bookmarkStart w:id="31" w:name="track-work-standards-tws-2"/>
-      <w:bookmarkStart w:id="32" w:name="_Toc527895055"/>
+      <w:bookmarkStart w:id="30" w:name="track-work-standards-tws-2"/>
+      <w:bookmarkStart w:id="31" w:name="_Toc527895055"/>
       <w:r>
         <w:lastRenderedPageBreak/>
         <w:t>Track Work Standards TWS 2</w:t>
       </w:r>
+      <w:bookmarkEnd w:id="30"/>
       <w:bookmarkEnd w:id="31"/>
-      <w:bookmarkEnd w:id="32"/>
     </w:p>
     <w:tbl>
       <w:tblPr>
@@ -6822,14 +6820,14 @@
       <w:pPr>
         <w:pStyle w:val="Heading2"/>
       </w:pPr>
-      <w:bookmarkStart w:id="33" w:name="track-work-reference"/>
-      <w:bookmarkStart w:id="34" w:name="_Toc527895056"/>
+      <w:bookmarkStart w:id="32" w:name="track-work-reference"/>
+      <w:bookmarkStart w:id="33" w:name="_Toc527895056"/>
       <w:r>
         <w:lastRenderedPageBreak/>
         <w:t>Track Work Reference</w:t>
       </w:r>
+      <w:bookmarkEnd w:id="32"/>
       <w:bookmarkEnd w:id="33"/>
-      <w:bookmarkEnd w:id="34"/>
     </w:p>
     <w:p>
       <w:pPr>
@@ -6852,13 +6850,13 @@
       <w:pPr>
         <w:pStyle w:val="Heading3"/>
       </w:pPr>
-      <w:bookmarkStart w:id="35" w:name="track-work-requirements"/>
-      <w:bookmarkStart w:id="36" w:name="_Toc527895057"/>
+      <w:bookmarkStart w:id="34" w:name="track-work-requirements"/>
+      <w:bookmarkStart w:id="35" w:name="_Toc527895057"/>
       <w:r>
         <w:t>Track Work: Requirements</w:t>
       </w:r>
+      <w:bookmarkEnd w:id="34"/>
       <w:bookmarkEnd w:id="35"/>
-      <w:bookmarkEnd w:id="36"/>
     </w:p>
     <w:p>
       <w:pPr>
@@ -6890,33 +6888,33 @@
       <w:pPr>
         <w:pStyle w:val="Heading3"/>
       </w:pPr>
-      <w:bookmarkStart w:id="37" w:name="switch-machine"/>
-      <w:bookmarkStart w:id="38" w:name="_Toc527895058"/>
+      <w:bookmarkStart w:id="36" w:name="switch-machine"/>
+      <w:bookmarkStart w:id="37" w:name="_Toc527895058"/>
       <w:r>
         <w:t>Switch Machine</w:t>
       </w:r>
+      <w:bookmarkEnd w:id="36"/>
       <w:bookmarkEnd w:id="37"/>
+    </w:p>
+    <w:p>
+      <w:pPr>
+        <w:pStyle w:val="FirstParagraph"/>
+      </w:pPr>
+      <w:r>
+        <w:t>Manual ground throws or electrical switch machines may be used to control switch position. The only requirement is that all switch devices shall positively lock the switch machine in either position when set.</w:t>
+      </w:r>
+    </w:p>
+    <w:p>
+      <w:pPr>
+        <w:pStyle w:val="Heading3"/>
+      </w:pPr>
+      <w:bookmarkStart w:id="38" w:name="mainlines"/>
+      <w:bookmarkStart w:id="39" w:name="_Toc527895059"/>
+      <w:r>
+        <w:t>Mainlines</w:t>
+      </w:r>
       <w:bookmarkEnd w:id="38"/>
-    </w:p>
-    <w:p>
-      <w:pPr>
-        <w:pStyle w:val="FirstParagraph"/>
-      </w:pPr>
-      <w:r>
-        <w:t>Manual ground throws or electrical switch machines may be used to control switch position. The only requirement is that all switch devices shall positively lock the switch machine in either position when set.</w:t>
-      </w:r>
-    </w:p>
-    <w:p>
-      <w:pPr>
-        <w:pStyle w:val="Heading3"/>
-      </w:pPr>
-      <w:bookmarkStart w:id="39" w:name="mainlines"/>
-      <w:bookmarkStart w:id="40" w:name="_Toc527895059"/>
-      <w:r>
-        <w:t>Mainlines</w:t>
-      </w:r>
       <w:bookmarkEnd w:id="39"/>
-      <w:bookmarkEnd w:id="40"/>
     </w:p>
     <w:p>
       <w:pPr>
@@ -6939,13 +6937,13 @@
       <w:pPr>
         <w:pStyle w:val="Heading3"/>
       </w:pPr>
-      <w:bookmarkStart w:id="41" w:name="module-interface-tracks"/>
-      <w:bookmarkStart w:id="42" w:name="_Toc527895060"/>
+      <w:bookmarkStart w:id="40" w:name="module-interface-tracks"/>
+      <w:bookmarkStart w:id="41" w:name="_Toc527895060"/>
       <w:r>
         <w:t>Module Interface Tracks</w:t>
       </w:r>
+      <w:bookmarkEnd w:id="40"/>
       <w:bookmarkEnd w:id="41"/>
-      <w:bookmarkEnd w:id="42"/>
     </w:p>
     <w:p>
       <w:pPr>
@@ -6965,25 +6963,25 @@
       <w:pPr>
         <w:pStyle w:val="Heading2"/>
       </w:pPr>
-      <w:bookmarkStart w:id="43" w:name="track-work-recommended-practices"/>
-      <w:bookmarkStart w:id="44" w:name="_Toc527895061"/>
+      <w:bookmarkStart w:id="42" w:name="track-work-recommended-practices"/>
+      <w:bookmarkStart w:id="43" w:name="_Toc527895061"/>
       <w:r>
         <w:t>Track Work: Recommended Practices</w:t>
       </w:r>
+      <w:bookmarkEnd w:id="42"/>
       <w:bookmarkEnd w:id="43"/>
+    </w:p>
+    <w:p>
+      <w:pPr>
+        <w:pStyle w:val="Heading3"/>
+      </w:pPr>
+      <w:bookmarkStart w:id="44" w:name="uncouplers"/>
+      <w:bookmarkStart w:id="45" w:name="_Toc527895062"/>
+      <w:r>
+        <w:t>Uncouplers</w:t>
+      </w:r>
       <w:bookmarkEnd w:id="44"/>
-    </w:p>
-    <w:p>
-      <w:pPr>
-        <w:pStyle w:val="Heading3"/>
-      </w:pPr>
-      <w:bookmarkStart w:id="45" w:name="uncouplers"/>
-      <w:bookmarkStart w:id="46" w:name="_Toc527895062"/>
-      <w:r>
-        <w:t>Uncouplers</w:t>
-      </w:r>
       <w:bookmarkEnd w:id="45"/>
-      <w:bookmarkEnd w:id="46"/>
     </w:p>
     <w:p>
       <w:pPr>
@@ -7003,33 +7001,33 @@
       <w:pPr>
         <w:pStyle w:val="Heading3"/>
       </w:pPr>
-      <w:bookmarkStart w:id="47" w:name="through-tracks"/>
-      <w:bookmarkStart w:id="48" w:name="_Toc527895063"/>
+      <w:bookmarkStart w:id="46" w:name="through-tracks"/>
+      <w:bookmarkStart w:id="47" w:name="_Toc527895063"/>
       <w:r>
         <w:t>Through Tracks</w:t>
       </w:r>
+      <w:bookmarkEnd w:id="46"/>
       <w:bookmarkEnd w:id="47"/>
+    </w:p>
+    <w:p>
+      <w:pPr>
+        <w:pStyle w:val="FirstParagraph"/>
+      </w:pPr>
+      <w:r>
+        <w:t>The minimum required number of through tracks is 2. An auxiliary through track should be considered to allow for a third mainline. When providing information about your module, please provide the auxiliary track type, that is, Mainline #3 or branch line. Providing for the third mainline remains optional.</w:t>
+      </w:r>
+    </w:p>
+    <w:p>
+      <w:pPr>
+        <w:pStyle w:val="Heading3"/>
+      </w:pPr>
+      <w:bookmarkStart w:id="48" w:name="transition"/>
+      <w:bookmarkStart w:id="49" w:name="_Toc527895064"/>
+      <w:r>
+        <w:t>Transition</w:t>
+      </w:r>
       <w:bookmarkEnd w:id="48"/>
-    </w:p>
-    <w:p>
-      <w:pPr>
-        <w:pStyle w:val="FirstParagraph"/>
-      </w:pPr>
-      <w:r>
-        <w:t>The minimum required number of through tracks is 2. An auxiliary through track should be considered to allow for a third mainline. When providing information about your module, please provide the auxiliary track type, that is, Mainline #3 or branch line. Providing for the third mainline remains optional.</w:t>
-      </w:r>
-    </w:p>
-    <w:p>
-      <w:pPr>
-        <w:pStyle w:val="Heading3"/>
-      </w:pPr>
-      <w:bookmarkStart w:id="49" w:name="transition"/>
-      <w:bookmarkStart w:id="50" w:name="_Toc527895064"/>
-      <w:r>
-        <w:t>Transition</w:t>
-      </w:r>
       <w:bookmarkEnd w:id="49"/>
-      <w:bookmarkEnd w:id="50"/>
     </w:p>
     <w:p>
       <w:pPr>
@@ -7052,14 +7050,14 @@
       <w:pPr>
         <w:pStyle w:val="Heading3"/>
       </w:pPr>
-      <w:bookmarkStart w:id="51" w:name="switches"/>
-      <w:bookmarkStart w:id="52" w:name="_Toc527895065"/>
+      <w:bookmarkStart w:id="50" w:name="switches"/>
+      <w:bookmarkStart w:id="51" w:name="_Toc527895065"/>
       <w:r>
         <w:lastRenderedPageBreak/>
         <w:t>Switches</w:t>
       </w:r>
+      <w:bookmarkEnd w:id="50"/>
       <w:bookmarkEnd w:id="51"/>
-      <w:bookmarkEnd w:id="52"/>
     </w:p>
     <w:p>
       <w:pPr>
@@ -7082,26 +7080,26 @@
       <w:pPr>
         <w:pStyle w:val="Heading1"/>
       </w:pPr>
-      <w:bookmarkStart w:id="53" w:name="framework"/>
-      <w:bookmarkStart w:id="54" w:name="_Toc527895066"/>
+      <w:bookmarkStart w:id="52" w:name="framework"/>
+      <w:bookmarkStart w:id="53" w:name="_Toc527895066"/>
       <w:r>
         <w:lastRenderedPageBreak/>
         <w:t>Framework</w:t>
       </w:r>
+      <w:bookmarkEnd w:id="52"/>
       <w:bookmarkEnd w:id="53"/>
+    </w:p>
+    <w:p>
+      <w:pPr>
+        <w:pStyle w:val="Heading2"/>
+      </w:pPr>
+      <w:bookmarkStart w:id="54" w:name="framework-general"/>
+      <w:bookmarkStart w:id="55" w:name="_Toc527895067"/>
+      <w:r>
+        <w:t>Framework: General</w:t>
+      </w:r>
       <w:bookmarkEnd w:id="54"/>
-    </w:p>
-    <w:p>
-      <w:pPr>
-        <w:pStyle w:val="Heading2"/>
-      </w:pPr>
-      <w:bookmarkStart w:id="55" w:name="framework-general"/>
-      <w:bookmarkStart w:id="56" w:name="_Toc527895067"/>
-      <w:r>
-        <w:t>Framework: General</w:t>
-      </w:r>
       <w:bookmarkEnd w:id="55"/>
-      <w:bookmarkEnd w:id="56"/>
     </w:p>
     <w:p>
       <w:pPr>
@@ -7141,13 +7139,13 @@
       <w:pPr>
         <w:pStyle w:val="Heading2"/>
       </w:pPr>
-      <w:bookmarkStart w:id="57" w:name="framework-requirements"/>
-      <w:bookmarkStart w:id="58" w:name="_Toc527895068"/>
+      <w:bookmarkStart w:id="56" w:name="framework-requirements"/>
+      <w:bookmarkStart w:id="57" w:name="_Toc527895068"/>
       <w:r>
         <w:t>Framework: Requirements</w:t>
       </w:r>
+      <w:bookmarkEnd w:id="56"/>
       <w:bookmarkEnd w:id="57"/>
-      <w:bookmarkEnd w:id="58"/>
     </w:p>
     <w:p>
       <w:pPr>
@@ -7184,13 +7182,13 @@
       <w:pPr>
         <w:pStyle w:val="Heading3"/>
       </w:pPr>
-      <w:bookmarkStart w:id="59" w:name="frame-dimensions"/>
-      <w:bookmarkStart w:id="60" w:name="_Toc527895069"/>
+      <w:bookmarkStart w:id="58" w:name="frame-dimensions"/>
+      <w:bookmarkStart w:id="59" w:name="_Toc527895069"/>
       <w:r>
         <w:t>Frame Dimensions</w:t>
       </w:r>
+      <w:bookmarkEnd w:id="58"/>
       <w:bookmarkEnd w:id="59"/>
-      <w:bookmarkEnd w:id="60"/>
     </w:p>
     <w:tbl>
       <w:tblPr>
@@ -7448,14 +7446,14 @@
       <w:pPr>
         <w:pStyle w:val="Heading3"/>
       </w:pPr>
-      <w:bookmarkStart w:id="61" w:name="framework-recommended-practices"/>
-      <w:bookmarkStart w:id="62" w:name="_Toc527895070"/>
+      <w:bookmarkStart w:id="60" w:name="framework-recommended-practices"/>
+      <w:bookmarkStart w:id="61" w:name="_Toc527895070"/>
       <w:r>
         <w:lastRenderedPageBreak/>
         <w:t>Framework: Recommended Practices</w:t>
       </w:r>
+      <w:bookmarkEnd w:id="60"/>
       <w:bookmarkEnd w:id="61"/>
-      <w:bookmarkEnd w:id="62"/>
     </w:p>
     <w:p>
       <w:pPr>
@@ -7509,26 +7507,26 @@
       <w:pPr>
         <w:pStyle w:val="Heading1"/>
       </w:pPr>
-      <w:bookmarkStart w:id="63" w:name="scenery"/>
-      <w:bookmarkStart w:id="64" w:name="_Toc527895071"/>
+      <w:bookmarkStart w:id="62" w:name="scenery"/>
+      <w:bookmarkStart w:id="63" w:name="_Toc527895071"/>
       <w:r>
         <w:lastRenderedPageBreak/>
         <w:t>Scenery</w:t>
       </w:r>
+      <w:bookmarkEnd w:id="62"/>
       <w:bookmarkEnd w:id="63"/>
+    </w:p>
+    <w:p>
+      <w:pPr>
+        <w:pStyle w:val="Heading2"/>
+      </w:pPr>
+      <w:bookmarkStart w:id="64" w:name="general"/>
+      <w:bookmarkStart w:id="65" w:name="_Toc527895072"/>
+      <w:r>
+        <w:t>General</w:t>
+      </w:r>
       <w:bookmarkEnd w:id="64"/>
-    </w:p>
-    <w:p>
-      <w:pPr>
-        <w:pStyle w:val="Heading2"/>
-      </w:pPr>
-      <w:bookmarkStart w:id="65" w:name="general"/>
-      <w:bookmarkStart w:id="66" w:name="_Toc527895072"/>
-      <w:r>
-        <w:t>General</w:t>
-      </w:r>
       <w:bookmarkEnd w:id="65"/>
-      <w:bookmarkEnd w:id="66"/>
     </w:p>
     <w:p>
       <w:pPr>
@@ -7551,13 +7549,13 @@
       <w:pPr>
         <w:pStyle w:val="Heading2"/>
       </w:pPr>
-      <w:bookmarkStart w:id="67" w:name="backboard"/>
-      <w:bookmarkStart w:id="68" w:name="_Toc527895073"/>
+      <w:bookmarkStart w:id="66" w:name="backboard"/>
+      <w:bookmarkStart w:id="67" w:name="_Toc527895073"/>
       <w:r>
         <w:t>Backboard</w:t>
       </w:r>
+      <w:bookmarkEnd w:id="66"/>
       <w:bookmarkEnd w:id="67"/>
-      <w:bookmarkEnd w:id="68"/>
     </w:p>
     <w:p>
       <w:pPr>
@@ -7630,26 +7628,26 @@
       <w:pPr>
         <w:pStyle w:val="Heading1"/>
       </w:pPr>
-      <w:bookmarkStart w:id="69" w:name="diagrams"/>
-      <w:bookmarkStart w:id="70" w:name="_Toc527895074"/>
+      <w:bookmarkStart w:id="68" w:name="diagrams"/>
+      <w:bookmarkStart w:id="69" w:name="_Toc527895074"/>
       <w:r>
         <w:lastRenderedPageBreak/>
         <w:t>Diagrams</w:t>
       </w:r>
+      <w:bookmarkEnd w:id="68"/>
       <w:bookmarkEnd w:id="69"/>
+    </w:p>
+    <w:p>
+      <w:pPr>
+        <w:pStyle w:val="Heading2"/>
+      </w:pPr>
+      <w:bookmarkStart w:id="70" w:name="d-1-ngm-track-standard"/>
+      <w:bookmarkStart w:id="71" w:name="_Toc527895075"/>
+      <w:r>
+        <w:t>D-1 NGM Track Standard</w:t>
+      </w:r>
       <w:bookmarkEnd w:id="70"/>
-    </w:p>
-    <w:p>
-      <w:pPr>
-        <w:pStyle w:val="Heading2"/>
-      </w:pPr>
-      <w:bookmarkStart w:id="71" w:name="d-1-ngm-track-standard"/>
-      <w:bookmarkStart w:id="72" w:name="_Toc527895075"/>
-      <w:r>
-        <w:t>D-1 NGM Track Standard</w:t>
-      </w:r>
       <w:bookmarkEnd w:id="71"/>
-      <w:bookmarkEnd w:id="72"/>
     </w:p>
     <w:p>
       <w:pPr>
@@ -7722,14 +7720,14 @@
       <w:pPr>
         <w:pStyle w:val="Heading2"/>
       </w:pPr>
-      <w:bookmarkStart w:id="73" w:name="d-2-leg-construction"/>
-      <w:bookmarkStart w:id="74" w:name="_Toc527895076"/>
+      <w:bookmarkStart w:id="72" w:name="d-2-leg-construction"/>
+      <w:bookmarkStart w:id="73" w:name="_Toc527895076"/>
       <w:r>
         <w:lastRenderedPageBreak/>
         <w:t>D-2 Leg Construction</w:t>
       </w:r>
+      <w:bookmarkEnd w:id="72"/>
       <w:bookmarkEnd w:id="73"/>
-      <w:bookmarkEnd w:id="74"/>
     </w:p>
     <w:p>
       <w:pPr>
@@ -7806,7 +7804,7 @@
           <w:szCs w:val="32"/>
         </w:rPr>
       </w:pPr>
-      <w:bookmarkStart w:id="75" w:name="d-3-basic-frame-construction"/>
+      <w:bookmarkStart w:id="74" w:name="d-3-basic-frame-construction"/>
       <w:r>
         <w:br w:type="page"/>
       </w:r>
@@ -7815,13 +7813,13 @@
       <w:pPr>
         <w:pStyle w:val="Heading2"/>
       </w:pPr>
-      <w:bookmarkStart w:id="76" w:name="_Toc527895077"/>
+      <w:bookmarkStart w:id="75" w:name="_Toc527895077"/>
       <w:r>
         <w:lastRenderedPageBreak/>
         <w:t>D-3 Basic Frame Construction</w:t>
       </w:r>
+      <w:bookmarkEnd w:id="74"/>
       <w:bookmarkEnd w:id="75"/>
-      <w:bookmarkEnd w:id="76"/>
     </w:p>
     <w:p>
       <w:pPr>
@@ -7953,14 +7951,14 @@
       <w:pPr>
         <w:pStyle w:val="Heading2"/>
       </w:pPr>
-      <w:bookmarkStart w:id="77" w:name="d-4-corner-module-dimensions"/>
-      <w:bookmarkStart w:id="78" w:name="_Toc527895078"/>
+      <w:bookmarkStart w:id="76" w:name="d-4-corner-module-dimensions"/>
+      <w:bookmarkStart w:id="77" w:name="_Toc527895078"/>
       <w:r>
         <w:lastRenderedPageBreak/>
         <w:t>D-4 Corner Module Dimensions</w:t>
       </w:r>
+      <w:bookmarkEnd w:id="76"/>
       <w:bookmarkEnd w:id="77"/>
-      <w:bookmarkEnd w:id="78"/>
     </w:p>
     <w:p>
       <w:pPr>
@@ -7980,9 +7978,9 @@
         </w:rPr>
         <w:drawing>
           <wp:inline distT="0" distB="0" distL="0" distR="0">
-            <wp:extent cx="5943600" cy="5479980"/>
-            <wp:effectExtent l="0" t="0" r="0" b="0"/>
-            <wp:docPr id="5" name="Picture" descr="Corner Module" title="Corner Module"/>
+            <wp:extent cx="5943600" cy="5477068"/>
+            <wp:effectExtent l="0" t="0" r="0" b="9525"/>
+            <wp:docPr id="5" name="Picture"/>
             <wp:cNvGraphicFramePr/>
             <a:graphic xmlns:a="http://schemas.openxmlformats.org/drawingml/2006/main">
               <a:graphicData uri="http://schemas.openxmlformats.org/drawingml/2006/picture">
@@ -7994,7 +7992,13 @@
                     </pic:cNvPicPr>
                   </pic:nvPicPr>
                   <pic:blipFill>
-                    <a:blip r:embed="rId12"/>
+                    <a:blip r:embed="rId12">
+                      <a:extLst>
+                        <a:ext uri="{28A0092B-C50C-407E-A947-70E740481C1C}">
+                          <a14:useLocalDpi xmlns:a14="http://schemas.microsoft.com/office/drawing/2010/main" val="0"/>
+                        </a:ext>
+                      </a:extLst>
+                    </a:blip>
                     <a:stretch>
                       <a:fillRect/>
                     </a:stretch>
@@ -8002,7 +8006,7 @@
                   <pic:spPr bwMode="auto">
                     <a:xfrm>
                       <a:off x="0" y="0"/>
-                      <a:ext cx="5943600" cy="5479980"/>
+                      <a:ext cx="5943600" cy="5477068"/>
                     </a:xfrm>
                     <a:prstGeom prst="rect">
                       <a:avLst/>
@@ -8037,7 +8041,7 @@
           <w:szCs w:val="32"/>
         </w:rPr>
       </w:pPr>
-      <w:bookmarkStart w:id="79" w:name="d-5-wiring-configuration-diagram"/>
+      <w:bookmarkStart w:id="78" w:name="d-5-wiring-configuration-diagram"/>
       <w:r>
         <w:br w:type="page"/>
       </w:r>
@@ -8046,13 +8050,13 @@
       <w:pPr>
         <w:pStyle w:val="Heading2"/>
       </w:pPr>
-      <w:bookmarkStart w:id="80" w:name="_Toc527895079"/>
+      <w:bookmarkStart w:id="79" w:name="_Toc527895079"/>
       <w:r>
         <w:lastRenderedPageBreak/>
         <w:t>D-5 Wiring Configuration Diagram</w:t>
       </w:r>
+      <w:bookmarkEnd w:id="78"/>
       <w:bookmarkEnd w:id="79"/>
-      <w:bookmarkEnd w:id="80"/>
     </w:p>
     <w:p>
       <w:pPr>
@@ -8066,15 +8070,16 @@
       <w:pPr>
         <w:pStyle w:val="CaptionedFigure"/>
       </w:pPr>
+      <w:bookmarkStart w:id="80" w:name="_GoBack"/>
       <w:r>
         <w:rPr>
           <w:noProof/>
         </w:rPr>
         <w:drawing>
           <wp:inline distT="0" distB="0" distL="0" distR="0">
-            <wp:extent cx="5943600" cy="3786767"/>
-            <wp:effectExtent l="0" t="0" r="0" b="0"/>
-            <wp:docPr id="6" name="Picture" descr="Wiring Confiuration" title="Wiring Configuration"/>
+            <wp:extent cx="5290576" cy="3786767"/>
+            <wp:effectExtent l="0" t="0" r="5715" b="4445"/>
+            <wp:docPr id="6" name="Picture"/>
             <wp:cNvGraphicFramePr/>
             <a:graphic xmlns:a="http://schemas.openxmlformats.org/drawingml/2006/main">
               <a:graphicData uri="http://schemas.openxmlformats.org/drawingml/2006/picture">
@@ -8086,7 +8091,13 @@
                     </pic:cNvPicPr>
                   </pic:nvPicPr>
                   <pic:blipFill>
-                    <a:blip r:embed="rId13"/>
+                    <a:blip r:embed="rId13">
+                      <a:extLst>
+                        <a:ext uri="{28A0092B-C50C-407E-A947-70E740481C1C}">
+                          <a14:useLocalDpi xmlns:a14="http://schemas.microsoft.com/office/drawing/2010/main" val="0"/>
+                        </a:ext>
+                      </a:extLst>
+                    </a:blip>
                     <a:stretch>
                       <a:fillRect/>
                     </a:stretch>
@@ -8094,7 +8105,7 @@
                   <pic:spPr bwMode="auto">
                     <a:xfrm>
                       <a:off x="0" y="0"/>
-                      <a:ext cx="5943600" cy="3786767"/>
+                      <a:ext cx="5290576" cy="3786767"/>
                     </a:xfrm>
                     <a:prstGeom prst="rect">
                       <a:avLst/>
@@ -8112,6 +8123,7 @@
           </wp:inline>
         </w:drawing>
       </w:r>
+      <w:bookmarkEnd w:id="80"/>
     </w:p>
     <w:p>
       <w:pPr>
@@ -9107,11 +9119,21 @@
     <w:r>
       <w:t xml:space="preserve">Release </w:t>
     </w:r>
-    <w:fldSimple w:instr=" DOCPROPERTY  Release  \* MERGEFORMAT ">
-      <w:r>
-        <w:t>5.0</w:t>
-      </w:r>
-    </w:fldSimple>
+    <w:r>
+      <w:fldChar w:fldCharType="begin"/>
+    </w:r>
+    <w:r>
+      <w:instrText xml:space="preserve"> DOCPROPERTY  Release  \* MERGEFORMAT </w:instrText>
+    </w:r>
+    <w:r>
+      <w:fldChar w:fldCharType="separate"/>
+    </w:r>
+    <w:r>
+      <w:t>5.0</w:t>
+    </w:r>
+    <w:r>
+      <w:fldChar w:fldCharType="end"/>
+    </w:r>
     <w:r>
       <w:ptab w:relativeTo="margin" w:alignment="center" w:leader="none"/>
     </w:r>
@@ -9157,14 +9179,27 @@
     <w:r>
       <w:t xml:space="preserve"> of </w:t>
     </w:r>
-    <w:fldSimple w:instr=" NUMPAGES   \* MERGEFORMAT ">
-      <w:r>
-        <w:rPr>
-          <w:noProof/>
-        </w:rPr>
-        <w:t>2</w:t>
-      </w:r>
-    </w:fldSimple>
+    <w:r>
+      <w:fldChar w:fldCharType="begin"/>
+    </w:r>
+    <w:r>
+      <w:instrText xml:space="preserve"> NUMPAGES   \* MERGEFORMAT </w:instrText>
+    </w:r>
+    <w:r>
+      <w:fldChar w:fldCharType="separate"/>
+    </w:r>
+    <w:r>
+      <w:rPr>
+        <w:noProof/>
+      </w:rPr>
+      <w:t>2</w:t>
+    </w:r>
+    <w:r>
+      <w:rPr>
+        <w:noProof/>
+      </w:rPr>
+      <w:fldChar w:fldCharType="end"/>
+    </w:r>
   </w:p>
 </w:ftr>
 </file>
@@ -11687,7 +11722,7 @@
 </file>
 
 <file path=customXml/itemProps1.xml><?xml version="1.0" encoding="utf-8"?>
-<ds:datastoreItem xmlns:ds="http://schemas.openxmlformats.org/officeDocument/2006/customXml" ds:itemID="{5EEA5D1D-9E2F-4252-AD90-E219D079A0AD}">
+<ds:datastoreItem xmlns:ds="http://schemas.openxmlformats.org/officeDocument/2006/customXml" ds:itemID="{4B7B9F0E-6369-45E4-B114-B97628482386}">
   <ds:schemaRefs>
     <ds:schemaRef ds:uri="http://schemas.openxmlformats.org/officeDocument/2006/bibliography"/>
   </ds:schemaRefs>

</xml_diff>